<commit_message>
slight cleanup and report for isol levels
</commit_message>
<xml_diff>
--- a/docs/TPSISINF-2223SV-Grupo02D3Fase1.docx
+++ b/docs/TPSISINF-2223SV-Grupo02D3Fase1.docx
@@ -983,21 +983,7 @@
         <w:rPr>
           <w:lang w:val="en"/>
         </w:rPr>
-        <w:t xml:space="preserve"> intends to develop a system for managing games, </w:t>
-      </w:r>
-      <w:proofErr w:type="gramStart"/>
-      <w:r>
-        <w:rPr>
-          <w:lang w:val="en"/>
-        </w:rPr>
-        <w:t>players</w:t>
-      </w:r>
-      <w:proofErr w:type="gramEnd"/>
-      <w:r>
-        <w:rPr>
-          <w:lang w:val="en"/>
-        </w:rPr>
-        <w:t xml:space="preserve"> and the matches they play.</w:t>
+        <w:t xml:space="preserve"> intends to develop a system for managing games, players and the matches they play.</w:t>
       </w:r>
     </w:p>
     <w:p>
@@ -9532,7 +9518,13 @@
         <w:ind w:firstLine="360"/>
       </w:pPr>
       <w:r>
-        <w:t>Regras de Negócio são as informações complementares fornecidas pelo cliente(empresa “</w:t>
+        <w:t xml:space="preserve">Regras de Negócio são as informações complementares fornecidas pelo </w:t>
+      </w:r>
+      <w:r>
+        <w:t>cliente (</w:t>
+      </w:r>
+      <w:r>
+        <w:t>empresa “</w:t>
       </w:r>
       <w:proofErr w:type="spellStart"/>
       <w:r>
@@ -9625,6 +9617,11 @@
       <w:proofErr w:type="spellEnd"/>
       <w:r>
         <w:t xml:space="preserve"> que permitiu resolver todos os exercícios do enunciado.</w:t>
+      </w:r>
+    </w:p>
+    <w:p>
+      <w:r>
+        <w:t>Nota: Apenas são mencionados os níveis de isolamento diferente do nível por omissão.</w:t>
       </w:r>
     </w:p>
     <w:p>
@@ -10123,6 +10120,7 @@
           <w:rFonts w:cstheme="minorHAnsi"/>
           <w:b/>
         </w:rPr>
+        <w:lastRenderedPageBreak/>
         <w:t>VALUES</w:t>
       </w:r>
       <w:r>
@@ -10165,7 +10163,6 @@
           <w:sz w:val="26"/>
           <w:szCs w:val="26"/>
         </w:rPr>
-        <w:lastRenderedPageBreak/>
         <w:t>Mecanismos para c</w:t>
       </w:r>
       <w:r>
@@ -10624,7 +10621,6 @@
           <w:sz w:val="26"/>
           <w:szCs w:val="26"/>
         </w:rPr>
-        <w:lastRenderedPageBreak/>
         <w:t>Criar a função para obter o t</w:t>
       </w:r>
       <w:r>
@@ -10943,19 +10939,48 @@
       <w:pPr>
         <w:ind w:firstLine="708"/>
       </w:pPr>
-    </w:p>
-    <w:p>
-      <w:pPr>
-        <w:ind w:firstLine="708"/>
-      </w:pPr>
-    </w:p>
-    <w:p>
-      <w:pPr>
-        <w:ind w:firstLine="708"/>
-      </w:pPr>
-    </w:p>
-    <w:p/>
-    <w:p/>
+      <w:r>
+        <w:t xml:space="preserve">Devido à primeira consideração mencionada foi definido o nível de isolamento </w:t>
+      </w:r>
+      <w:proofErr w:type="spellStart"/>
+      <w:r>
+        <w:rPr>
+          <w:b/>
+          <w:bCs/>
+        </w:rPr>
+        <w:t>repeatable</w:t>
+      </w:r>
+      <w:proofErr w:type="spellEnd"/>
+      <w:r>
+        <w:rPr>
+          <w:b/>
+          <w:bCs/>
+        </w:rPr>
+        <w:t xml:space="preserve"> </w:t>
+      </w:r>
+      <w:proofErr w:type="spellStart"/>
+      <w:r>
+        <w:rPr>
+          <w:b/>
+          <w:bCs/>
+        </w:rPr>
+        <w:t>read</w:t>
+      </w:r>
+      <w:proofErr w:type="spellEnd"/>
+      <w:r>
+        <w:rPr>
+          <w:b/>
+          <w:bCs/>
+        </w:rPr>
+        <w:t xml:space="preserve"> </w:t>
+      </w:r>
+      <w:r>
+        <w:t xml:space="preserve">para garantir que </w:t>
+      </w:r>
+      <w:r>
+        <w:t>não existe dupla (e concorrente) atribuição de crachás.</w:t>
+      </w:r>
+    </w:p>
     <w:p>
       <w:pPr>
         <w:pStyle w:val="Ttulo1"/>
@@ -11555,7 +11580,19 @@
         <w:t xml:space="preserve">Para fazer este procedimento foi verificado se o id do jogador </w:t>
       </w:r>
       <w:r>
-        <w:t xml:space="preserve">e o id da conversa não são nulos, caso não sejam  verificamos se estes existem </w:t>
+        <w:t xml:space="preserve">e o id da conversa não são nulos, caso não </w:t>
+      </w:r>
+      <w:r>
+        <w:t>sejam</w:t>
+      </w:r>
+      <w:r>
+        <w:t>,</w:t>
+      </w:r>
+      <w:r>
+        <w:t xml:space="preserve"> verificamos</w:t>
+      </w:r>
+      <w:r>
+        <w:t xml:space="preserve"> se estes existem </w:t>
       </w:r>
       <w:r>
         <w:t>nas respetivas tabelas</w:t>
@@ -11567,20 +11604,36 @@
         <w:t>e passo</w:t>
       </w:r>
       <w:r>
-        <w:t xml:space="preserve"> fazemos uma última verificação onde vamos a tabela </w:t>
+        <w:t xml:space="preserve"> fazemos uma última verificação onde vamos </w:t>
+      </w:r>
+      <w:r>
+        <w:t>à</w:t>
+      </w:r>
+      <w:r>
+        <w:t xml:space="preserve"> tabela </w:t>
       </w:r>
       <w:r>
         <w:rPr>
           <w:b/>
           <w:bCs/>
         </w:rPr>
-        <w:t xml:space="preserve">CHAT_LOOKUP </w:t>
-      </w:r>
-      <w:r>
-        <w:t xml:space="preserve"> verificar se </w:t>
-      </w:r>
-      <w:r>
-        <w:t xml:space="preserve">se o </w:t>
+        <w:t>CHAT_</w:t>
+      </w:r>
+      <w:r>
+        <w:rPr>
+          <w:b/>
+          <w:bCs/>
+        </w:rPr>
+        <w:t xml:space="preserve">LOOKUP </w:t>
+      </w:r>
+      <w:r>
+        <w:t>verificar</w:t>
+      </w:r>
+      <w:r>
+        <w:t xml:space="preserve"> se</w:t>
+      </w:r>
+      <w:r>
+        <w:t xml:space="preserve"> o </w:t>
       </w:r>
       <w:proofErr w:type="spellStart"/>
       <w:r>
@@ -11598,10 +11651,22 @@
           <w:b/>
           <w:bCs/>
         </w:rPr>
-        <w:t xml:space="preserve">CHAT_LOOKUP </w:t>
-      </w:r>
-      <w:r>
-        <w:t xml:space="preserve"> o id do </w:t>
+        <w:t>CHAT_</w:t>
+      </w:r>
+      <w:proofErr w:type="gramStart"/>
+      <w:r>
+        <w:rPr>
+          <w:b/>
+          <w:bCs/>
+        </w:rPr>
+        <w:t xml:space="preserve">LOOKUP </w:t>
+      </w:r>
+      <w:r>
+        <w:t xml:space="preserve"> o</w:t>
+      </w:r>
+      <w:proofErr w:type="gramEnd"/>
+      <w:r>
+        <w:t xml:space="preserve"> id do </w:t>
       </w:r>
       <w:proofErr w:type="spellStart"/>
       <w:r>
@@ -11616,6 +11681,37 @@
       <w:pPr>
         <w:ind w:firstLine="708"/>
       </w:pPr>
+      <w:r>
+        <w:t xml:space="preserve">Foi definido o nível de isolamento </w:t>
+      </w:r>
+      <w:proofErr w:type="spellStart"/>
+      <w:r>
+        <w:rPr>
+          <w:b/>
+          <w:bCs/>
+        </w:rPr>
+        <w:t>repeatable</w:t>
+      </w:r>
+      <w:proofErr w:type="spellEnd"/>
+      <w:r>
+        <w:rPr>
+          <w:b/>
+          <w:bCs/>
+        </w:rPr>
+        <w:t xml:space="preserve"> </w:t>
+      </w:r>
+      <w:proofErr w:type="spellStart"/>
+      <w:r>
+        <w:rPr>
+          <w:b/>
+          <w:bCs/>
+        </w:rPr>
+        <w:t>read</w:t>
+      </w:r>
+      <w:proofErr w:type="spellEnd"/>
+      <w:r>
+        <w:t xml:space="preserve"> uma vez que as verificações feitas inicialmente têm de continuar a ser válidas para evitar uma tentativa de dupla (e concorrente) adição do jogador à conversa.</w:t>
+      </w:r>
     </w:p>
     <w:p>
       <w:pPr>
@@ -11642,7 +11738,6 @@
           <w:sz w:val="26"/>
           <w:szCs w:val="26"/>
         </w:rPr>
-        <w:lastRenderedPageBreak/>
         <w:t>Cria</w:t>
       </w:r>
       <w:r>
@@ -11761,6 +11856,37 @@
       <w:pPr>
         <w:ind w:firstLine="708"/>
       </w:pPr>
+      <w:r>
+        <w:t xml:space="preserve">Foi definido o nível de isolamento </w:t>
+      </w:r>
+      <w:proofErr w:type="spellStart"/>
+      <w:r>
+        <w:rPr>
+          <w:b/>
+          <w:bCs/>
+        </w:rPr>
+        <w:t>repeatable</w:t>
+      </w:r>
+      <w:proofErr w:type="spellEnd"/>
+      <w:r>
+        <w:rPr>
+          <w:b/>
+          <w:bCs/>
+        </w:rPr>
+        <w:t xml:space="preserve"> </w:t>
+      </w:r>
+      <w:proofErr w:type="spellStart"/>
+      <w:r>
+        <w:rPr>
+          <w:b/>
+          <w:bCs/>
+        </w:rPr>
+        <w:t>read</w:t>
+      </w:r>
+      <w:proofErr w:type="spellEnd"/>
+      <w:r>
+        <w:t xml:space="preserve"> devido às verificações efetuadas continuarem a ter de ser válidas no momento de inserir a mensagem na tabela. Por exemplo, o utilizador continua a ter de estar na conversa.</w:t>
+      </w:r>
     </w:p>
     <w:p>
       <w:pPr>
@@ -12469,7 +12595,6 @@
         </w:numPr>
       </w:pPr>
       <w:r>
-        <w:lastRenderedPageBreak/>
         <w:t>Avaliação Experimental</w:t>
       </w:r>
     </w:p>
@@ -12560,7 +12685,6 @@
       <w:bookmarkStart w:id="33" w:name="_Toc134114605"/>
       <w:bookmarkStart w:id="34" w:name="_Toc134227987"/>
       <w:r>
-        <w:lastRenderedPageBreak/>
         <w:t>Conclusões</w:t>
       </w:r>
       <w:bookmarkEnd w:id="33"/>
@@ -12721,8 +12845,8 @@
         <w:br w:type="page"/>
       </w:r>
     </w:p>
-    <w:bookmarkStart w:id="35" w:name="_Toc134227988" w:displacedByCustomXml="next"/>
-    <w:bookmarkStart w:id="36" w:name="_Toc134114606" w:displacedByCustomXml="next"/>
+    <w:bookmarkStart w:id="35" w:name="_Toc134114606" w:displacedByCustomXml="next"/>
+    <w:bookmarkStart w:id="36" w:name="_Toc134227988" w:displacedByCustomXml="next"/>
     <w:sdt>
       <w:sdtPr>
         <w:rPr>

</xml_diff>

<commit_message>
Update references in report
</commit_message>
<xml_diff>
--- a/docs/TPSISINF-2223SV-Grupo02D3Fase1.docx
+++ b/docs/TPSISINF-2223SV-Grupo02D3Fase1.docx
@@ -1,6 +1,6 @@
 
 <file path=word/document.xml><?xml version="1.0" encoding="utf-8"?>
-<w:document xmlns:wpc="http://schemas.microsoft.com/office/word/2010/wordprocessingCanvas" xmlns:cx="http://schemas.microsoft.com/office/drawing/2014/chartex" xmlns:cx1="http://schemas.microsoft.com/office/drawing/2015/9/8/chartex" xmlns:cx2="http://schemas.microsoft.com/office/drawing/2015/10/21/chartex" xmlns:cx3="http://schemas.microsoft.com/office/drawing/2016/5/9/chartex" xmlns:cx4="http://schemas.microsoft.com/office/drawing/2016/5/10/chartex" xmlns:cx5="http://schemas.microsoft.com/office/drawing/2016/5/11/chartex" xmlns:cx6="http://schemas.microsoft.com/office/drawing/2016/5/12/chartex" xmlns:cx7="http://schemas.microsoft.com/office/drawing/2016/5/13/chartex" xmlns:cx8="http://schemas.microsoft.com/office/drawing/2016/5/14/chartex" xmlns:mc="http://schemas.openxmlformats.org/markup-compatibility/2006" xmlns:aink="http://schemas.microsoft.com/office/drawing/2016/ink" xmlns:am3d="http://schemas.microsoft.com/office/drawing/2017/model3d" xmlns:o="urn:schemas-microsoft-com:office:office" xmlns:oel="http://schemas.microsoft.com/office/2019/extlst" xmlns:r="http://schemas.openxmlformats.org/officeDocument/2006/relationships" xmlns:m="http://schemas.openxmlformats.org/officeDocument/2006/math" xmlns:v="urn:schemas-microsoft-com:vml" xmlns:wp14="http://schemas.microsoft.com/office/word/2010/wordprocessingDrawing" xmlns:wp="http://schemas.openxmlformats.org/drawingml/2006/wordprocessingDrawing" xmlns:w10="urn:schemas-microsoft-com:office:word" xmlns:w="http://schemas.openxmlformats.org/wordprocessingml/2006/main" xmlns:w14="http://schemas.microsoft.com/office/word/2010/wordml" xmlns:w15="http://schemas.microsoft.com/office/word/2012/wordml" xmlns:w16cex="http://schemas.microsoft.com/office/word/2018/wordml/cex" xmlns:w16cid="http://schemas.microsoft.com/office/word/2016/wordml/cid" xmlns:w16="http://schemas.microsoft.com/office/word/2018/wordml" xmlns:w16du="http://schemas.microsoft.com/office/word/2023/wordml/word16du" xmlns:w16sdtdh="http://schemas.microsoft.com/office/word/2020/wordml/sdtdatahash" xmlns:w16se="http://schemas.microsoft.com/office/word/2015/wordml/symex" xmlns:wpg="http://schemas.microsoft.com/office/word/2010/wordprocessingGroup" xmlns:wpi="http://schemas.microsoft.com/office/word/2010/wordprocessingInk" xmlns:wne="http://schemas.microsoft.com/office/word/2006/wordml" xmlns:wps="http://schemas.microsoft.com/office/word/2010/wordprocessingShape" mc:Ignorable="w14 w15 w16se w16cid w16 w16cex w16sdtdh wp14">
+<w:document xmlns:wpc="http://schemas.microsoft.com/office/word/2010/wordprocessingCanvas" xmlns:cx="http://schemas.microsoft.com/office/drawing/2014/chartex" xmlns:cx1="http://schemas.microsoft.com/office/drawing/2015/9/8/chartex" xmlns:cx2="http://schemas.microsoft.com/office/drawing/2015/10/21/chartex" xmlns:cx3="http://schemas.microsoft.com/office/drawing/2016/5/9/chartex" xmlns:cx4="http://schemas.microsoft.com/office/drawing/2016/5/10/chartex" xmlns:cx5="http://schemas.microsoft.com/office/drawing/2016/5/11/chartex" xmlns:cx6="http://schemas.microsoft.com/office/drawing/2016/5/12/chartex" xmlns:cx7="http://schemas.microsoft.com/office/drawing/2016/5/13/chartex" xmlns:cx8="http://schemas.microsoft.com/office/drawing/2016/5/14/chartex" xmlns:mc="http://schemas.openxmlformats.org/markup-compatibility/2006" xmlns:aink="http://schemas.microsoft.com/office/drawing/2016/ink" xmlns:am3d="http://schemas.microsoft.com/office/drawing/2017/model3d" xmlns:o="urn:schemas-microsoft-com:office:office" xmlns:r="http://schemas.openxmlformats.org/officeDocument/2006/relationships" xmlns:m="http://schemas.openxmlformats.org/officeDocument/2006/math" xmlns:v="urn:schemas-microsoft-com:vml" xmlns:wp14="http://schemas.microsoft.com/office/word/2010/wordprocessingDrawing" xmlns:wp="http://schemas.openxmlformats.org/drawingml/2006/wordprocessingDrawing" xmlns:w10="urn:schemas-microsoft-com:office:word" xmlns:w="http://schemas.openxmlformats.org/wordprocessingml/2006/main" xmlns:w14="http://schemas.microsoft.com/office/word/2010/wordml" xmlns:w15="http://schemas.microsoft.com/office/word/2012/wordml" xmlns:w16cex="http://schemas.microsoft.com/office/word/2018/wordml/cex" xmlns:w16cid="http://schemas.microsoft.com/office/word/2016/wordml/cid" xmlns:w16="http://schemas.microsoft.com/office/word/2018/wordml" xmlns:w16sdtdh="http://schemas.microsoft.com/office/word/2020/wordml/sdtdatahash" xmlns:w16se="http://schemas.microsoft.com/office/word/2015/wordml/symex" xmlns:wpg="http://schemas.microsoft.com/office/word/2010/wordprocessingGroup" xmlns:wpi="http://schemas.microsoft.com/office/word/2010/wordprocessingInk" xmlns:wne="http://schemas.microsoft.com/office/word/2006/wordml" xmlns:wps="http://schemas.microsoft.com/office/word/2010/wordprocessingShape" mc:Ignorable="w14 w15 w16se w16cid w16 w16cex w16sdtdh wp14">
   <w:body>
     <w:p>
       <w:r>
@@ -97,7 +97,7 @@
     </w:p>
     <w:tbl>
       <w:tblPr>
-        <w:tblStyle w:val="TabelacomGrelha"/>
+        <w:tblStyle w:val="TableGrid"/>
         <w:tblW w:w="0" w:type="auto"/>
         <w:jc w:val="center"/>
         <w:tblBorders>
@@ -351,7 +351,7 @@
     </w:p>
     <w:tbl>
       <w:tblPr>
-        <w:tblStyle w:val="TabelacomGrelha"/>
+        <w:tblStyle w:val="TableGrid"/>
         <w:tblW w:w="0" w:type="auto"/>
         <w:jc w:val="center"/>
         <w:tblBorders>
@@ -725,7 +725,7 @@
     </w:p>
     <w:p>
       <w:pPr>
-        <w:pStyle w:val="Ttulo1"/>
+        <w:pStyle w:val="Heading1"/>
       </w:pPr>
       <w:bookmarkStart w:id="0" w:name="_Toc134114594"/>
       <w:bookmarkStart w:id="1" w:name="_Toc134439287"/>
@@ -909,7 +909,7 @@
     </w:p>
     <w:p>
       <w:pPr>
-        <w:pStyle w:val="Ttulo1"/>
+        <w:pStyle w:val="Heading1"/>
         <w:rPr>
           <w:lang w:val="en-US"/>
         </w:rPr>
@@ -1226,7 +1226,7 @@
       <w:sdtContent>
         <w:p>
           <w:pPr>
-            <w:pStyle w:val="Cabealhodondice"/>
+            <w:pStyle w:val="TOCHeading"/>
             <w:rPr>
               <w:sz w:val="2"/>
               <w:szCs w:val="2"/>
@@ -1235,7 +1235,7 @@
         </w:p>
         <w:p>
           <w:pPr>
-            <w:pStyle w:val="ndice1"/>
+            <w:pStyle w:val="TOC1"/>
             <w:tabs>
               <w:tab w:val="right" w:leader="dot" w:pos="8494"/>
             </w:tabs>
@@ -1265,7 +1265,7 @@
           <w:hyperlink w:anchor="_Toc134439287" w:history="1">
             <w:r>
               <w:rPr>
-                <w:rStyle w:val="Hiperligao"/>
+                <w:rStyle w:val="Hyperlink"/>
                 <w:noProof/>
               </w:rPr>
               <w:t>Resumo</w:t>
@@ -1322,7 +1322,7 @@
         </w:p>
         <w:p>
           <w:pPr>
-            <w:pStyle w:val="ndice1"/>
+            <w:pStyle w:val="TOC1"/>
             <w:tabs>
               <w:tab w:val="right" w:leader="dot" w:pos="8494"/>
             </w:tabs>
@@ -1343,7 +1343,7 @@
           <w:hyperlink w:anchor="_Toc134439288" w:history="1">
             <w:r>
               <w:rPr>
-                <w:rStyle w:val="Hiperligao"/>
+                <w:rStyle w:val="Hyperlink"/>
                 <w:noProof/>
                 <w:lang w:val="en-US"/>
               </w:rPr>
@@ -1401,7 +1401,7 @@
         </w:p>
         <w:p>
           <w:pPr>
-            <w:pStyle w:val="ndice1"/>
+            <w:pStyle w:val="TOC1"/>
             <w:tabs>
               <w:tab w:val="right" w:leader="dot" w:pos="8494"/>
             </w:tabs>
@@ -1422,7 +1422,7 @@
           <w:hyperlink w:anchor="_Toc134439289" w:history="1">
             <w:r>
               <w:rPr>
-                <w:rStyle w:val="Hiperligao"/>
+                <w:rStyle w:val="Hyperlink"/>
                 <w:noProof/>
               </w:rPr>
               <w:t>Lista de Figuras</w:t>
@@ -1479,7 +1479,7 @@
         </w:p>
         <w:p>
           <w:pPr>
-            <w:pStyle w:val="ndice1"/>
+            <w:pStyle w:val="TOC1"/>
             <w:tabs>
               <w:tab w:val="right" w:leader="dot" w:pos="8494"/>
             </w:tabs>
@@ -1500,7 +1500,7 @@
           <w:hyperlink w:anchor="_Toc134439290" w:history="1">
             <w:r>
               <w:rPr>
-                <w:rStyle w:val="Hiperligao"/>
+                <w:rStyle w:val="Hyperlink"/>
                 <w:noProof/>
               </w:rPr>
               <w:t>Lista de Tabelas</w:t>
@@ -1557,7 +1557,7 @@
         </w:p>
         <w:p>
           <w:pPr>
-            <w:pStyle w:val="ndice1"/>
+            <w:pStyle w:val="TOC1"/>
             <w:tabs>
               <w:tab w:val="left" w:pos="440"/>
               <w:tab w:val="right" w:leader="dot" w:pos="8494"/>
@@ -1579,7 +1579,7 @@
           <w:hyperlink w:anchor="_Toc134439291" w:history="1">
             <w:r>
               <w:rPr>
-                <w:rStyle w:val="Hiperligao"/>
+                <w:rStyle w:val="Hyperlink"/>
                 <w:noProof/>
               </w:rPr>
               <w:t>1.</w:t>
@@ -1601,7 +1601,7 @@
             </w:r>
             <w:r>
               <w:rPr>
-                <w:rStyle w:val="Hiperligao"/>
+                <w:rStyle w:val="Hyperlink"/>
                 <w:noProof/>
               </w:rPr>
               <w:t>Introdução</w:t>
@@ -1658,7 +1658,7 @@
         </w:p>
         <w:p>
           <w:pPr>
-            <w:pStyle w:val="ndice1"/>
+            <w:pStyle w:val="TOC1"/>
             <w:tabs>
               <w:tab w:val="left" w:pos="440"/>
               <w:tab w:val="right" w:leader="dot" w:pos="8494"/>
@@ -1680,7 +1680,7 @@
           <w:hyperlink w:anchor="_Toc134439292" w:history="1">
             <w:r>
               <w:rPr>
-                <w:rStyle w:val="Hiperligao"/>
+                <w:rStyle w:val="Hyperlink"/>
                 <w:noProof/>
               </w:rPr>
               <w:t>2.</w:t>
@@ -1702,7 +1702,7 @@
             </w:r>
             <w:r>
               <w:rPr>
-                <w:rStyle w:val="Hiperligao"/>
+                <w:rStyle w:val="Hyperlink"/>
                 <w:noProof/>
               </w:rPr>
               <w:t>Formulação do Problema</w:t>
@@ -1759,7 +1759,7 @@
         </w:p>
         <w:p>
           <w:pPr>
-            <w:pStyle w:val="ndice1"/>
+            <w:pStyle w:val="TOC1"/>
             <w:tabs>
               <w:tab w:val="left" w:pos="660"/>
               <w:tab w:val="right" w:leader="dot" w:pos="8494"/>
@@ -1781,7 +1781,7 @@
           <w:hyperlink w:anchor="_Toc134439293" w:history="1">
             <w:r>
               <w:rPr>
-                <w:rStyle w:val="Hiperligao"/>
+                <w:rStyle w:val="Hyperlink"/>
                 <w:noProof/>
               </w:rPr>
               <w:t>2.1.</w:t>
@@ -1803,7 +1803,7 @@
             </w:r>
             <w:r>
               <w:rPr>
-                <w:rStyle w:val="Hiperligao"/>
+                <w:rStyle w:val="Hyperlink"/>
                 <w:noProof/>
               </w:rPr>
               <w:t>Modelo Entidade-Associação</w:t>
@@ -1860,7 +1860,7 @@
         </w:p>
         <w:p>
           <w:pPr>
-            <w:pStyle w:val="ndice1"/>
+            <w:pStyle w:val="TOC1"/>
             <w:tabs>
               <w:tab w:val="left" w:pos="660"/>
               <w:tab w:val="right" w:leader="dot" w:pos="8494"/>
@@ -1882,7 +1882,7 @@
           <w:hyperlink w:anchor="_Toc134439294" w:history="1">
             <w:r>
               <w:rPr>
-                <w:rStyle w:val="Hiperligao"/>
+                <w:rStyle w:val="Hyperlink"/>
                 <w:noProof/>
               </w:rPr>
               <w:t>2.2.</w:t>
@@ -1904,7 +1904,7 @@
             </w:r>
             <w:r>
               <w:rPr>
-                <w:rStyle w:val="Hiperligao"/>
+                <w:rStyle w:val="Hyperlink"/>
                 <w:noProof/>
               </w:rPr>
               <w:t>Modelo Relacional</w:t>
@@ -1961,7 +1961,7 @@
         </w:p>
         <w:p>
           <w:pPr>
-            <w:pStyle w:val="ndice1"/>
+            <w:pStyle w:val="TOC1"/>
             <w:tabs>
               <w:tab w:val="left" w:pos="660"/>
               <w:tab w:val="right" w:leader="dot" w:pos="8494"/>
@@ -1983,7 +1983,7 @@
           <w:hyperlink w:anchor="_Toc134439295" w:history="1">
             <w:r>
               <w:rPr>
-                <w:rStyle w:val="Hiperligao"/>
+                <w:rStyle w:val="Hyperlink"/>
                 <w:noProof/>
               </w:rPr>
               <w:t>2.3.</w:t>
@@ -2005,7 +2005,7 @@
             </w:r>
             <w:r>
               <w:rPr>
-                <w:rStyle w:val="Hiperligao"/>
+                <w:rStyle w:val="Hyperlink"/>
                 <w:noProof/>
               </w:rPr>
               <w:t>Restrições de Integridade</w:t>
@@ -2062,7 +2062,7 @@
         </w:p>
         <w:p>
           <w:pPr>
-            <w:pStyle w:val="ndice1"/>
+            <w:pStyle w:val="TOC1"/>
             <w:tabs>
               <w:tab w:val="left" w:pos="660"/>
               <w:tab w:val="right" w:leader="dot" w:pos="8494"/>
@@ -2084,7 +2084,7 @@
           <w:hyperlink w:anchor="_Toc134439296" w:history="1">
             <w:r>
               <w:rPr>
-                <w:rStyle w:val="Hiperligao"/>
+                <w:rStyle w:val="Hyperlink"/>
                 <w:noProof/>
               </w:rPr>
               <w:t>2.4.</w:t>
@@ -2106,7 +2106,7 @@
             </w:r>
             <w:r>
               <w:rPr>
-                <w:rStyle w:val="Hiperligao"/>
+                <w:rStyle w:val="Hyperlink"/>
                 <w:noProof/>
               </w:rPr>
               <w:t>Regras de Negócio:</w:t>
@@ -2163,7 +2163,7 @@
         </w:p>
         <w:p>
           <w:pPr>
-            <w:pStyle w:val="ndice1"/>
+            <w:pStyle w:val="TOC1"/>
             <w:tabs>
               <w:tab w:val="left" w:pos="440"/>
               <w:tab w:val="right" w:leader="dot" w:pos="8494"/>
@@ -2185,7 +2185,7 @@
           <w:hyperlink w:anchor="_Toc134439297" w:history="1">
             <w:r>
               <w:rPr>
-                <w:rStyle w:val="Hiperligao"/>
+                <w:rStyle w:val="Hyperlink"/>
                 <w:noProof/>
               </w:rPr>
               <w:t>3.</w:t>
@@ -2207,7 +2207,7 @@
             </w:r>
             <w:r>
               <w:rPr>
-                <w:rStyle w:val="Hiperligao"/>
+                <w:rStyle w:val="Hyperlink"/>
                 <w:noProof/>
               </w:rPr>
               <w:t>Solução Proposta</w:t>
@@ -2264,7 +2264,7 @@
         </w:p>
         <w:p>
           <w:pPr>
-            <w:pStyle w:val="ndice1"/>
+            <w:pStyle w:val="TOC1"/>
             <w:tabs>
               <w:tab w:val="left" w:pos="440"/>
               <w:tab w:val="right" w:leader="dot" w:pos="8494"/>
@@ -2286,7 +2286,7 @@
           <w:hyperlink w:anchor="_Toc134439298" w:history="1">
             <w:r>
               <w:rPr>
-                <w:rStyle w:val="Hiperligao"/>
+                <w:rStyle w:val="Hyperlink"/>
                 <w:noProof/>
               </w:rPr>
               <w:t>a.</w:t>
@@ -2308,7 +2308,7 @@
             </w:r>
             <w:r>
               <w:rPr>
-                <w:rStyle w:val="Hiperligao"/>
+                <w:rStyle w:val="Hyperlink"/>
                 <w:noProof/>
               </w:rPr>
               <w:t>Criar o modelo físico</w:t>
@@ -2365,7 +2365,7 @@
         </w:p>
         <w:p>
           <w:pPr>
-            <w:pStyle w:val="ndice1"/>
+            <w:pStyle w:val="TOC1"/>
             <w:tabs>
               <w:tab w:val="left" w:pos="440"/>
               <w:tab w:val="right" w:leader="dot" w:pos="8494"/>
@@ -2387,7 +2387,7 @@
           <w:hyperlink w:anchor="_Toc134439299" w:history="1">
             <w:r>
               <w:rPr>
-                <w:rStyle w:val="Hiperligao"/>
+                <w:rStyle w:val="Hyperlink"/>
                 <w:noProof/>
               </w:rPr>
               <w:t>b.</w:t>
@@ -2409,7 +2409,7 @@
             </w:r>
             <w:r>
               <w:rPr>
-                <w:rStyle w:val="Hiperligao"/>
+                <w:rStyle w:val="Hyperlink"/>
                 <w:noProof/>
               </w:rPr>
               <w:t>Remover o modelo físico</w:t>
@@ -2466,7 +2466,7 @@
         </w:p>
         <w:p>
           <w:pPr>
-            <w:pStyle w:val="ndice1"/>
+            <w:pStyle w:val="TOC1"/>
             <w:tabs>
               <w:tab w:val="left" w:pos="440"/>
               <w:tab w:val="right" w:leader="dot" w:pos="8494"/>
@@ -2488,7 +2488,7 @@
           <w:hyperlink w:anchor="_Toc134439300" w:history="1">
             <w:r>
               <w:rPr>
-                <w:rStyle w:val="Hiperligao"/>
+                <w:rStyle w:val="Hyperlink"/>
                 <w:noProof/>
               </w:rPr>
               <w:t>c.</w:t>
@@ -2510,7 +2510,7 @@
             </w:r>
             <w:r>
               <w:rPr>
-                <w:rStyle w:val="Hiperligao"/>
+                <w:rStyle w:val="Hyperlink"/>
                 <w:noProof/>
               </w:rPr>
               <w:t>Preenchimento inicial da base de dados</w:t>
@@ -2567,7 +2567,7 @@
         </w:p>
         <w:p>
           <w:pPr>
-            <w:pStyle w:val="ndice1"/>
+            <w:pStyle w:val="TOC1"/>
             <w:tabs>
               <w:tab w:val="left" w:pos="440"/>
               <w:tab w:val="right" w:leader="dot" w:pos="8494"/>
@@ -2589,7 +2589,7 @@
           <w:hyperlink w:anchor="_Toc134439301" w:history="1">
             <w:r>
               <w:rPr>
-                <w:rStyle w:val="Hiperligao"/>
+                <w:rStyle w:val="Hyperlink"/>
                 <w:noProof/>
               </w:rPr>
               <w:t>d.</w:t>
@@ -2611,7 +2611,7 @@
             </w:r>
             <w:r>
               <w:rPr>
-                <w:rStyle w:val="Hiperligao"/>
+                <w:rStyle w:val="Hyperlink"/>
                 <w:noProof/>
               </w:rPr>
               <w:t>Mecanismos para criar, desativar e banir o jogador</w:t>
@@ -2668,7 +2668,7 @@
         </w:p>
         <w:p>
           <w:pPr>
-            <w:pStyle w:val="ndice1"/>
+            <w:pStyle w:val="TOC1"/>
             <w:tabs>
               <w:tab w:val="left" w:pos="440"/>
               <w:tab w:val="right" w:leader="dot" w:pos="8494"/>
@@ -2690,7 +2690,7 @@
           <w:hyperlink w:anchor="_Toc134439302" w:history="1">
             <w:r>
               <w:rPr>
-                <w:rStyle w:val="Hiperligao"/>
+                <w:rStyle w:val="Hyperlink"/>
                 <w:noProof/>
               </w:rPr>
               <w:t>e.</w:t>
@@ -2712,7 +2712,7 @@
             </w:r>
             <w:r>
               <w:rPr>
-                <w:rStyle w:val="Hiperligao"/>
+                <w:rStyle w:val="Hyperlink"/>
                 <w:noProof/>
               </w:rPr>
               <w:t>Criar a função para obter o total de pontos por jogador</w:t>
@@ -2769,7 +2769,7 @@
         </w:p>
         <w:p>
           <w:pPr>
-            <w:pStyle w:val="ndice1"/>
+            <w:pStyle w:val="TOC1"/>
             <w:tabs>
               <w:tab w:val="left" w:pos="440"/>
               <w:tab w:val="right" w:leader="dot" w:pos="8494"/>
@@ -2791,7 +2791,7 @@
           <w:hyperlink w:anchor="_Toc134439303" w:history="1">
             <w:r>
               <w:rPr>
-                <w:rStyle w:val="Hiperligao"/>
+                <w:rStyle w:val="Hyperlink"/>
                 <w:noProof/>
               </w:rPr>
               <w:t>f.</w:t>
@@ -2813,7 +2813,7 @@
             </w:r>
             <w:r>
               <w:rPr>
-                <w:rStyle w:val="Hiperligao"/>
+                <w:rStyle w:val="Hyperlink"/>
                 <w:noProof/>
               </w:rPr>
               <w:t>Criar a função para obter o total de jogos por jogador</w:t>
@@ -2870,7 +2870,7 @@
         </w:p>
         <w:p>
           <w:pPr>
-            <w:pStyle w:val="ndice1"/>
+            <w:pStyle w:val="TOC1"/>
             <w:tabs>
               <w:tab w:val="left" w:pos="440"/>
               <w:tab w:val="right" w:leader="dot" w:pos="8494"/>
@@ -2892,7 +2892,7 @@
           <w:hyperlink w:anchor="_Toc134439304" w:history="1">
             <w:r>
               <w:rPr>
-                <w:rStyle w:val="Hiperligao"/>
+                <w:rStyle w:val="Hyperlink"/>
                 <w:noProof/>
               </w:rPr>
               <w:t>g.</w:t>
@@ -2914,7 +2914,7 @@
             </w:r>
             <w:r>
               <w:rPr>
-                <w:rStyle w:val="Hiperligao"/>
+                <w:rStyle w:val="Hyperlink"/>
                 <w:noProof/>
               </w:rPr>
               <w:t>Criar a função para obter o total de pontos num jogo por jogador</w:t>
@@ -2971,7 +2971,7 @@
         </w:p>
         <w:p>
           <w:pPr>
-            <w:pStyle w:val="ndice1"/>
+            <w:pStyle w:val="TOC1"/>
             <w:tabs>
               <w:tab w:val="left" w:pos="440"/>
               <w:tab w:val="right" w:leader="dot" w:pos="8494"/>
@@ -2993,7 +2993,7 @@
           <w:hyperlink w:anchor="_Toc134439305" w:history="1">
             <w:r>
               <w:rPr>
-                <w:rStyle w:val="Hiperligao"/>
+                <w:rStyle w:val="Hyperlink"/>
                 <w:noProof/>
               </w:rPr>
               <w:t>h.</w:t>
@@ -3015,7 +3015,7 @@
             </w:r>
             <w:r>
               <w:rPr>
-                <w:rStyle w:val="Hiperligao"/>
+                <w:rStyle w:val="Hyperlink"/>
                 <w:noProof/>
               </w:rPr>
               <w:t>Criar o procedimento armazenado para associar um crachá</w:t>
@@ -3072,7 +3072,7 @@
         </w:p>
         <w:p>
           <w:pPr>
-            <w:pStyle w:val="ndice1"/>
+            <w:pStyle w:val="TOC1"/>
             <w:tabs>
               <w:tab w:val="left" w:pos="440"/>
               <w:tab w:val="right" w:leader="dot" w:pos="8494"/>
@@ -3094,7 +3094,7 @@
           <w:hyperlink w:anchor="_Toc134439306" w:history="1">
             <w:r>
               <w:rPr>
-                <w:rStyle w:val="Hiperligao"/>
+                <w:rStyle w:val="Hyperlink"/>
                 <w:noProof/>
               </w:rPr>
               <w:t>i.</w:t>
@@ -3116,7 +3116,7 @@
             </w:r>
             <w:r>
               <w:rPr>
-                <w:rStyle w:val="Hiperligao"/>
+                <w:rStyle w:val="Hyperlink"/>
                 <w:noProof/>
               </w:rPr>
               <w:t>Criar o procedimento armazenado para iniciar uma conversa</w:t>
@@ -3173,7 +3173,7 @@
         </w:p>
         <w:p>
           <w:pPr>
-            <w:pStyle w:val="ndice1"/>
+            <w:pStyle w:val="TOC1"/>
             <w:tabs>
               <w:tab w:val="left" w:pos="440"/>
               <w:tab w:val="right" w:leader="dot" w:pos="8494"/>
@@ -3195,7 +3195,7 @@
           <w:hyperlink w:anchor="_Toc134439307" w:history="1">
             <w:r>
               <w:rPr>
-                <w:rStyle w:val="Hiperligao"/>
+                <w:rStyle w:val="Hyperlink"/>
                 <w:noProof/>
               </w:rPr>
               <w:t>j.</w:t>
@@ -3217,7 +3217,7 @@
             </w:r>
             <w:r>
               <w:rPr>
-                <w:rStyle w:val="Hiperligao"/>
+                <w:rStyle w:val="Hyperlink"/>
                 <w:noProof/>
               </w:rPr>
               <w:t>Criar o procedimento armazenado para juntar um jogador a uma conversa</w:t>
@@ -3274,7 +3274,7 @@
         </w:p>
         <w:p>
           <w:pPr>
-            <w:pStyle w:val="ndice1"/>
+            <w:pStyle w:val="TOC1"/>
             <w:tabs>
               <w:tab w:val="left" w:pos="440"/>
               <w:tab w:val="right" w:leader="dot" w:pos="8494"/>
@@ -3296,7 +3296,7 @@
           <w:hyperlink w:anchor="_Toc134439308" w:history="1">
             <w:r>
               <w:rPr>
-                <w:rStyle w:val="Hiperligao"/>
+                <w:rStyle w:val="Hyperlink"/>
                 <w:noProof/>
               </w:rPr>
               <w:t>k.</w:t>
@@ -3318,7 +3318,7 @@
             </w:r>
             <w:r>
               <w:rPr>
-                <w:rStyle w:val="Hiperligao"/>
+                <w:rStyle w:val="Hyperlink"/>
                 <w:noProof/>
               </w:rPr>
               <w:t>Criar o procedimento armazenado para enviar uma mensagem</w:t>
@@ -3375,7 +3375,7 @@
         </w:p>
         <w:p>
           <w:pPr>
-            <w:pStyle w:val="ndice1"/>
+            <w:pStyle w:val="TOC1"/>
             <w:tabs>
               <w:tab w:val="left" w:pos="440"/>
               <w:tab w:val="right" w:leader="dot" w:pos="8494"/>
@@ -3397,7 +3397,7 @@
           <w:hyperlink w:anchor="_Toc134439309" w:history="1">
             <w:r>
               <w:rPr>
-                <w:rStyle w:val="Hiperligao"/>
+                <w:rStyle w:val="Hyperlink"/>
                 <w:noProof/>
               </w:rPr>
               <w:t>l.</w:t>
@@ -3419,7 +3419,7 @@
             </w:r>
             <w:r>
               <w:rPr>
-                <w:rStyle w:val="Hiperligao"/>
+                <w:rStyle w:val="Hyperlink"/>
                 <w:noProof/>
               </w:rPr>
               <w:t>Criar a vista para aceder à informação total de um jogador</w:t>
@@ -3476,7 +3476,7 @@
         </w:p>
         <w:p>
           <w:pPr>
-            <w:pStyle w:val="ndice1"/>
+            <w:pStyle w:val="TOC1"/>
             <w:tabs>
               <w:tab w:val="left" w:pos="660"/>
               <w:tab w:val="right" w:leader="dot" w:pos="8494"/>
@@ -3498,7 +3498,7 @@
           <w:hyperlink w:anchor="_Toc134439310" w:history="1">
             <w:r>
               <w:rPr>
-                <w:rStyle w:val="Hiperligao"/>
+                <w:rStyle w:val="Hyperlink"/>
                 <w:noProof/>
               </w:rPr>
               <w:t>m.</w:t>
@@ -3520,7 +3520,7 @@
             </w:r>
             <w:r>
               <w:rPr>
-                <w:rStyle w:val="Hiperligao"/>
+                <w:rStyle w:val="Hyperlink"/>
                 <w:noProof/>
               </w:rPr>
               <w:t>Criar os mecanismos necessários para atribuir crachás de forma automática quando uma partida termina</w:t>
@@ -3577,7 +3577,7 @@
         </w:p>
         <w:p>
           <w:pPr>
-            <w:pStyle w:val="ndice1"/>
+            <w:pStyle w:val="TOC1"/>
             <w:tabs>
               <w:tab w:val="left" w:pos="440"/>
               <w:tab w:val="right" w:leader="dot" w:pos="8494"/>
@@ -3599,7 +3599,7 @@
           <w:hyperlink w:anchor="_Toc134439311" w:history="1">
             <w:r>
               <w:rPr>
-                <w:rStyle w:val="Hiperligao"/>
+                <w:rStyle w:val="Hyperlink"/>
                 <w:noProof/>
               </w:rPr>
               <w:t>n.</w:t>
@@ -3621,7 +3621,7 @@
             </w:r>
             <w:r>
               <w:rPr>
-                <w:rStyle w:val="Hiperligao"/>
+                <w:rStyle w:val="Hyperlink"/>
                 <w:noProof/>
               </w:rPr>
               <w:t>Criar os mecanismos necessários para banir os jogadores que constem na vista “jogadorTotalInfo”</w:t>
@@ -3678,7 +3678,7 @@
         </w:p>
         <w:p>
           <w:pPr>
-            <w:pStyle w:val="ndice1"/>
+            <w:pStyle w:val="TOC1"/>
             <w:tabs>
               <w:tab w:val="left" w:pos="440"/>
               <w:tab w:val="right" w:leader="dot" w:pos="8494"/>
@@ -3700,7 +3700,7 @@
           <w:hyperlink w:anchor="_Toc134439312" w:history="1">
             <w:r>
               <w:rPr>
-                <w:rStyle w:val="Hiperligao"/>
+                <w:rStyle w:val="Hyperlink"/>
                 <w:noProof/>
               </w:rPr>
               <w:t>4.</w:t>
@@ -3722,7 +3722,7 @@
             </w:r>
             <w:r>
               <w:rPr>
-                <w:rStyle w:val="Hiperligao"/>
+                <w:rStyle w:val="Hyperlink"/>
                 <w:noProof/>
               </w:rPr>
               <w:t>Avaliação Experimental</w:t>
@@ -3779,7 +3779,7 @@
         </w:p>
         <w:p>
           <w:pPr>
-            <w:pStyle w:val="ndice1"/>
+            <w:pStyle w:val="TOC1"/>
             <w:tabs>
               <w:tab w:val="left" w:pos="440"/>
               <w:tab w:val="right" w:leader="dot" w:pos="8494"/>
@@ -3801,7 +3801,7 @@
           <w:hyperlink w:anchor="_Toc134439313" w:history="1">
             <w:r>
               <w:rPr>
-                <w:rStyle w:val="Hiperligao"/>
+                <w:rStyle w:val="Hyperlink"/>
                 <w:noProof/>
               </w:rPr>
               <w:t>5.</w:t>
@@ -3823,7 +3823,7 @@
             </w:r>
             <w:r>
               <w:rPr>
-                <w:rStyle w:val="Hiperligao"/>
+                <w:rStyle w:val="Hyperlink"/>
                 <w:noProof/>
               </w:rPr>
               <w:t>Conclusões</w:t>
@@ -3880,7 +3880,7 @@
         </w:p>
         <w:p>
           <w:pPr>
-            <w:pStyle w:val="ndice1"/>
+            <w:pStyle w:val="TOC1"/>
             <w:tabs>
               <w:tab w:val="right" w:leader="dot" w:pos="8494"/>
             </w:tabs>
@@ -3901,7 +3901,7 @@
           <w:hyperlink w:anchor="_Toc134439314" w:history="1">
             <w:r>
               <w:rPr>
-                <w:rStyle w:val="Hiperligao"/>
+                <w:rStyle w:val="Hyperlink"/>
                 <w:noProof/>
               </w:rPr>
               <w:t>Referências</w:t>
@@ -3981,7 +3981,7 @@
     </w:p>
     <w:p>
       <w:pPr>
-        <w:pStyle w:val="Ttulo1"/>
+        <w:pStyle w:val="Heading1"/>
       </w:pPr>
       <w:bookmarkStart w:id="6" w:name="_Toc417484091"/>
       <w:bookmarkStart w:id="7" w:name="_Toc134439289"/>
@@ -3995,7 +3995,7 @@
     <w:p/>
     <w:p>
       <w:pPr>
-        <w:pStyle w:val="ndicedeilustraes"/>
+        <w:pStyle w:val="TableofFigures"/>
         <w:tabs>
           <w:tab w:val="right" w:leader="dot" w:pos="8494"/>
         </w:tabs>
@@ -4035,35 +4035,35 @@
       <w:hyperlink r:id="rId10" w:anchor="_Toc416101905" w:history="1">
         <w:r>
           <w:rPr>
-            <w:rStyle w:val="Hiperligao"/>
+            <w:rStyle w:val="Hyperlink"/>
             <w:noProof/>
           </w:rPr>
           <w:t>Figura 1 -</w:t>
         </w:r>
         <w:r>
           <w:rPr>
-            <w:rStyle w:val="Hiperligao"/>
+            <w:rStyle w:val="Hyperlink"/>
             <w:noProof/>
           </w:rPr>
           <w:t xml:space="preserve"> </w:t>
         </w:r>
         <w:r>
           <w:rPr>
-            <w:rStyle w:val="Hiperligao"/>
+            <w:rStyle w:val="Hyperlink"/>
             <w:noProof/>
           </w:rPr>
           <w:t>Diagrama do Modelo Entidade-Associação</w:t>
         </w:r>
         <w:r>
           <w:rPr>
-            <w:rStyle w:val="Hiperligao"/>
+            <w:rStyle w:val="Hyperlink"/>
             <w:noProof/>
           </w:rPr>
           <w:t>.</w:t>
         </w:r>
         <w:r>
           <w:rPr>
-            <w:rStyle w:val="Hiperligao"/>
+            <w:rStyle w:val="Hyperlink"/>
             <w:noProof/>
             <w:webHidden/>
           </w:rPr>
@@ -4071,7 +4071,7 @@
         </w:r>
         <w:r>
           <w:rPr>
-            <w:rStyle w:val="Hiperligao"/>
+            <w:rStyle w:val="Hyperlink"/>
             <w:noProof/>
             <w:webHidden/>
           </w:rPr>
@@ -4079,7 +4079,7 @@
         </w:r>
         <w:r>
           <w:rPr>
-            <w:rStyle w:val="Hiperligao"/>
+            <w:rStyle w:val="Hyperlink"/>
             <w:noProof/>
             <w:webHidden/>
           </w:rPr>
@@ -4087,14 +4087,14 @@
         </w:r>
         <w:r>
           <w:rPr>
-            <w:rStyle w:val="Hiperligao"/>
+            <w:rStyle w:val="Hyperlink"/>
             <w:noProof/>
             <w:webHidden/>
           </w:rPr>
         </w:r>
         <w:r>
           <w:rPr>
-            <w:rStyle w:val="Hiperligao"/>
+            <w:rStyle w:val="Hyperlink"/>
             <w:noProof/>
             <w:webHidden/>
           </w:rPr>
@@ -4102,7 +4102,7 @@
         </w:r>
         <w:r>
           <w:rPr>
-            <w:rStyle w:val="Hiperligao"/>
+            <w:rStyle w:val="Hyperlink"/>
             <w:noProof/>
             <w:webHidden/>
           </w:rPr>
@@ -4110,7 +4110,7 @@
         </w:r>
         <w:r>
           <w:rPr>
-            <w:rStyle w:val="Hiperligao"/>
+            <w:rStyle w:val="Hyperlink"/>
             <w:noProof/>
             <w:webHidden/>
           </w:rPr>
@@ -4162,7 +4162,7 @@
     <w:p/>
     <w:p>
       <w:pPr>
-        <w:pStyle w:val="Ttulo1"/>
+        <w:pStyle w:val="Heading1"/>
       </w:pPr>
       <w:bookmarkStart w:id="8" w:name="_Toc417484092"/>
       <w:bookmarkStart w:id="9" w:name="_Toc134439290"/>
@@ -4175,7 +4175,7 @@
     </w:p>
     <w:p>
       <w:pPr>
-        <w:pStyle w:val="ndicedeilustraes"/>
+        <w:pStyle w:val="TableofFigures"/>
         <w:tabs>
           <w:tab w:val="right" w:leader="dot" w:pos="8494"/>
         </w:tabs>
@@ -4183,7 +4183,7 @@
     </w:p>
     <w:p>
       <w:pPr>
-        <w:pStyle w:val="ndicedeilustraes"/>
+        <w:pStyle w:val="TableofFigures"/>
         <w:tabs>
           <w:tab w:val="right" w:leader="dot" w:pos="8494"/>
         </w:tabs>
@@ -4205,14 +4205,14 @@
       <w:hyperlink w:anchor="_Toc416101908" w:history="1">
         <w:r>
           <w:rPr>
-            <w:rStyle w:val="Hiperligao"/>
+            <w:rStyle w:val="Hyperlink"/>
             <w:noProof/>
           </w:rPr>
           <w:t>Tabela 1 -</w:t>
         </w:r>
         <w:r>
           <w:rPr>
-            <w:rStyle w:val="Hiperligao"/>
+            <w:rStyle w:val="Hyperlink"/>
             <w:noProof/>
           </w:rPr>
           <w:t xml:space="preserve"> </w:t>
@@ -4321,7 +4321,7 @@
     </w:p>
     <w:p>
       <w:pPr>
-        <w:pStyle w:val="Ttulo1"/>
+        <w:pStyle w:val="Heading1"/>
         <w:numPr>
           <w:ilvl w:val="0"/>
           <w:numId w:val="1"/>
@@ -4517,7 +4517,7 @@
     </w:p>
     <w:p>
       <w:pPr>
-        <w:pStyle w:val="Ttulo1"/>
+        <w:pStyle w:val="Heading1"/>
         <w:numPr>
           <w:ilvl w:val="0"/>
           <w:numId w:val="1"/>
@@ -4595,7 +4595,7 @@
     </w:p>
     <w:p>
       <w:pPr>
-        <w:pStyle w:val="Ttulo1"/>
+        <w:pStyle w:val="Heading1"/>
         <w:numPr>
           <w:ilvl w:val="1"/>
           <w:numId w:val="14"/>
@@ -4706,7 +4706,7 @@
     </w:p>
     <w:p>
       <w:pPr>
-        <w:pStyle w:val="Legenda"/>
+        <w:pStyle w:val="Caption"/>
         <w:jc w:val="center"/>
         <w:rPr>
           <w:b w:val="0"/>
@@ -4779,7 +4779,7 @@
     </w:p>
     <w:tbl>
       <w:tblPr>
-        <w:tblStyle w:val="TabeladeGrelha4"/>
+        <w:tblStyle w:val="GridTable4"/>
         <w:tblW w:w="0" w:type="auto"/>
         <w:jc w:val="center"/>
         <w:tblLook w:val="04A0" w:firstRow="1" w:lastRow="0" w:firstColumn="1" w:lastColumn="0" w:noHBand="0" w:noVBand="1"/>
@@ -5430,7 +5430,7 @@
     </w:tbl>
     <w:p>
       <w:pPr>
-        <w:pStyle w:val="Legenda"/>
+        <w:pStyle w:val="Caption"/>
         <w:jc w:val="center"/>
         <w:rPr>
           <w:b w:val="0"/>
@@ -5443,7 +5443,7 @@
     </w:p>
     <w:p>
       <w:pPr>
-        <w:pStyle w:val="Legenda"/>
+        <w:pStyle w:val="Caption"/>
         <w:jc w:val="center"/>
         <w:rPr>
           <w:b w:val="0"/>
@@ -5488,7 +5488,7 @@
     </w:p>
     <w:p>
       <w:pPr>
-        <w:pStyle w:val="Ttulo1"/>
+        <w:pStyle w:val="Heading1"/>
         <w:numPr>
           <w:ilvl w:val="1"/>
           <w:numId w:val="14"/>
@@ -5530,7 +5530,7 @@
     </w:p>
     <w:p>
       <w:pPr>
-        <w:pStyle w:val="PargrafodaLista"/>
+        <w:pStyle w:val="ListParagraph"/>
         <w:numPr>
           <w:ilvl w:val="0"/>
           <w:numId w:val="15"/>
@@ -5587,7 +5587,7 @@
     </w:p>
     <w:p>
       <w:pPr>
-        <w:pStyle w:val="PargrafodaLista"/>
+        <w:pStyle w:val="ListParagraph"/>
         <w:numPr>
           <w:ilvl w:val="0"/>
           <w:numId w:val="15"/>
@@ -5624,7 +5624,7 @@
       </w:r>
       <w:r>
         <w:rPr>
-          <w:u w:val="thick"/>
+          <w:u w:val="single"/>
           <w:lang w:val="en-US"/>
         </w:rPr>
         <w:t>id</w:t>
@@ -5836,7 +5836,7 @@
     </w:p>
     <w:p>
       <w:pPr>
-        <w:pStyle w:val="PargrafodaLista"/>
+        <w:pStyle w:val="ListParagraph"/>
         <w:numPr>
           <w:ilvl w:val="0"/>
           <w:numId w:val="15"/>
@@ -5873,20 +5873,20 @@
       </w:r>
       <w:r>
         <w:rPr>
-          <w:u w:val="thick"/>
-          <w:lang w:val="en-US"/>
-        </w:rPr>
-        <w:t>player1_id</w:t>
-      </w:r>
-      <w:r>
-        <w:rPr>
-          <w:lang w:val="en-US"/>
-        </w:rPr>
-        <w:t xml:space="preserve">, </w:t>
-      </w:r>
-      <w:r>
-        <w:rPr>
-          <w:u w:val="thick"/>
+          <w:u w:val="single"/>
+          <w:lang w:val="en-US"/>
+        </w:rPr>
+        <w:t>player1_id,</w:t>
+      </w:r>
+      <w:r>
+        <w:rPr>
+          <w:lang w:val="en-US"/>
+        </w:rPr>
+        <w:t xml:space="preserve"> </w:t>
+      </w:r>
+      <w:r>
+        <w:rPr>
+          <w:u w:val="single"/>
           <w:lang w:val="en-US"/>
         </w:rPr>
         <w:t>player2_id</w:t>
@@ -6058,7 +6058,7 @@
     </w:p>
     <w:p>
       <w:pPr>
-        <w:pStyle w:val="PargrafodaLista"/>
+        <w:pStyle w:val="ListParagraph"/>
         <w:numPr>
           <w:ilvl w:val="0"/>
           <w:numId w:val="15"/>
@@ -6133,7 +6133,7 @@
     </w:p>
     <w:p>
       <w:pPr>
-        <w:pStyle w:val="PargrafodaLista"/>
+        <w:pStyle w:val="ListParagraph"/>
         <w:numPr>
           <w:ilvl w:val="0"/>
           <w:numId w:val="15"/>
@@ -6377,7 +6377,7 @@
     </w:p>
     <w:p>
       <w:pPr>
-        <w:pStyle w:val="PargrafodaLista"/>
+        <w:pStyle w:val="ListParagraph"/>
         <w:numPr>
           <w:ilvl w:val="0"/>
           <w:numId w:val="15"/>
@@ -6602,7 +6602,7 @@
     </w:p>
     <w:p>
       <w:pPr>
-        <w:pStyle w:val="PargrafodaLista"/>
+        <w:pStyle w:val="ListParagraph"/>
         <w:numPr>
           <w:ilvl w:val="0"/>
           <w:numId w:val="15"/>
@@ -6703,7 +6703,7 @@
     </w:p>
     <w:p>
       <w:pPr>
-        <w:pStyle w:val="PargrafodaLista"/>
+        <w:pStyle w:val="ListParagraph"/>
         <w:numPr>
           <w:ilvl w:val="0"/>
           <w:numId w:val="15"/>
@@ -6927,7 +6927,7 @@
     </w:p>
     <w:p>
       <w:pPr>
-        <w:pStyle w:val="PargrafodaLista"/>
+        <w:pStyle w:val="ListParagraph"/>
         <w:numPr>
           <w:ilvl w:val="0"/>
           <w:numId w:val="15"/>
@@ -7103,7 +7103,7 @@
     </w:p>
     <w:p>
       <w:pPr>
-        <w:pStyle w:val="PargrafodaLista"/>
+        <w:pStyle w:val="ListParagraph"/>
         <w:numPr>
           <w:ilvl w:val="0"/>
           <w:numId w:val="15"/>
@@ -7349,7 +7349,7 @@
     </w:p>
     <w:p>
       <w:pPr>
-        <w:pStyle w:val="PargrafodaLista"/>
+        <w:pStyle w:val="ListParagraph"/>
         <w:numPr>
           <w:ilvl w:val="0"/>
           <w:numId w:val="15"/>
@@ -7579,7 +7579,7 @@
     </w:p>
     <w:p>
       <w:pPr>
-        <w:pStyle w:val="PargrafodaLista"/>
+        <w:pStyle w:val="ListParagraph"/>
         <w:numPr>
           <w:ilvl w:val="0"/>
           <w:numId w:val="15"/>
@@ -7869,7 +7869,7 @@
     </w:p>
     <w:p>
       <w:pPr>
-        <w:pStyle w:val="PargrafodaLista"/>
+        <w:pStyle w:val="ListParagraph"/>
         <w:numPr>
           <w:ilvl w:val="0"/>
           <w:numId w:val="15"/>
@@ -8056,7 +8056,7 @@
     </w:p>
     <w:p>
       <w:pPr>
-        <w:pStyle w:val="PargrafodaLista"/>
+        <w:pStyle w:val="ListParagraph"/>
         <w:numPr>
           <w:ilvl w:val="0"/>
           <w:numId w:val="15"/>
@@ -8378,7 +8378,7 @@
     </w:p>
     <w:p>
       <w:pPr>
-        <w:pStyle w:val="PargrafodaLista"/>
+        <w:pStyle w:val="ListParagraph"/>
         <w:numPr>
           <w:ilvl w:val="0"/>
           <w:numId w:val="15"/>
@@ -8555,7 +8555,7 @@
     </w:p>
     <w:p>
       <w:pPr>
-        <w:pStyle w:val="PargrafodaLista"/>
+        <w:pStyle w:val="ListParagraph"/>
         <w:numPr>
           <w:ilvl w:val="0"/>
           <w:numId w:val="15"/>
@@ -8731,7 +8731,7 @@
     </w:p>
     <w:p>
       <w:pPr>
-        <w:pStyle w:val="Ttulo1"/>
+        <w:pStyle w:val="Heading1"/>
         <w:numPr>
           <w:ilvl w:val="1"/>
           <w:numId w:val="14"/>
@@ -9268,20 +9268,12 @@
         <w:rPr>
           <w:lang w:val="en-GB"/>
         </w:rPr>
-        <w:t xml:space="preserve"> e “</w:t>
-      </w:r>
-      <w:proofErr w:type="gramStart"/>
-      <w:r>
-        <w:rPr>
-          <w:lang w:val="en-GB"/>
-        </w:rPr>
-        <w:t>Finished”</w:t>
-      </w:r>
-      <w:proofErr w:type="gramEnd"/>
-    </w:p>
-    <w:p>
-      <w:pPr>
-        <w:pStyle w:val="Ttulo1"/>
+        <w:t xml:space="preserve"> e “Finished”</w:t>
+      </w:r>
+    </w:p>
+    <w:p>
+      <w:pPr>
+        <w:pStyle w:val="Heading1"/>
         <w:numPr>
           <w:ilvl w:val="1"/>
           <w:numId w:val="14"/>
@@ -9352,7 +9344,7 @@
     </w:p>
     <w:p>
       <w:pPr>
-        <w:pStyle w:val="PargrafodaLista"/>
+        <w:pStyle w:val="ListParagraph"/>
         <w:numPr>
           <w:ilvl w:val="0"/>
           <w:numId w:val="7"/>
@@ -9369,7 +9361,7 @@
     </w:p>
     <w:p>
       <w:pPr>
-        <w:pStyle w:val="PargrafodaLista"/>
+        <w:pStyle w:val="ListParagraph"/>
         <w:numPr>
           <w:ilvl w:val="0"/>
           <w:numId w:val="7"/>
@@ -9386,7 +9378,7 @@
     </w:p>
     <w:p>
       <w:pPr>
-        <w:pStyle w:val="Ttulo1"/>
+        <w:pStyle w:val="Heading1"/>
         <w:numPr>
           <w:ilvl w:val="0"/>
           <w:numId w:val="1"/>
@@ -9433,7 +9425,7 @@
     </w:p>
     <w:p>
       <w:pPr>
-        <w:pStyle w:val="Ttulo1"/>
+        <w:pStyle w:val="Heading1"/>
         <w:numPr>
           <w:ilvl w:val="1"/>
           <w:numId w:val="9"/>
@@ -9775,7 +9767,7 @@
     </w:p>
     <w:p>
       <w:pPr>
-        <w:pStyle w:val="Ttulo1"/>
+        <w:pStyle w:val="Heading1"/>
         <w:numPr>
           <w:ilvl w:val="1"/>
           <w:numId w:val="9"/>
@@ -9850,7 +9842,7 @@
     </w:p>
     <w:p>
       <w:pPr>
-        <w:pStyle w:val="Ttulo1"/>
+        <w:pStyle w:val="Heading1"/>
         <w:numPr>
           <w:ilvl w:val="1"/>
           <w:numId w:val="9"/>
@@ -9960,7 +9952,7 @@
     </w:p>
     <w:p>
       <w:pPr>
-        <w:pStyle w:val="Ttulo1"/>
+        <w:pStyle w:val="Heading1"/>
         <w:numPr>
           <w:ilvl w:val="1"/>
           <w:numId w:val="9"/>
@@ -10136,7 +10128,7 @@
     </w:p>
     <w:p>
       <w:pPr>
-        <w:pStyle w:val="Ttulo1"/>
+        <w:pStyle w:val="Heading1"/>
         <w:numPr>
           <w:ilvl w:val="1"/>
           <w:numId w:val="9"/>
@@ -10234,7 +10226,17 @@
         <w:ind w:firstLine="708"/>
       </w:pPr>
       <w:r>
-        <w:t>Para cumprir o objetivo, fazemos uso da tabela única onde guardamos as pontuações de cada partida, selecionamos as partidas do utilizador e fazemos uso da operação SUM para somar as pontuações das partidas encontradas.</w:t>
+        <w:t xml:space="preserve">Para cumprir o objetivo, fazemos uso da tabela única onde guardamos as pontuações de cada partida, selecionamos as partidas do utilizador e fazemos uso da operação </w:t>
+      </w:r>
+      <w:r>
+        <w:rPr>
+          <w:b/>
+          <w:bCs/>
+        </w:rPr>
+        <w:t>SUM</w:t>
+      </w:r>
+      <w:r>
+        <w:t xml:space="preserve"> para somar as pontuações das partidas encontradas.</w:t>
       </w:r>
     </w:p>
     <w:p>
@@ -10249,7 +10251,7 @@
     </w:p>
     <w:p>
       <w:pPr>
-        <w:pStyle w:val="Ttulo1"/>
+        <w:pStyle w:val="Heading1"/>
         <w:numPr>
           <w:ilvl w:val="1"/>
           <w:numId w:val="9"/>
@@ -10410,7 +10412,7 @@
     <w:p/>
     <w:p>
       <w:pPr>
-        <w:pStyle w:val="Ttulo1"/>
+        <w:pStyle w:val="Heading1"/>
         <w:numPr>
           <w:ilvl w:val="1"/>
           <w:numId w:val="9"/>
@@ -10605,7 +10607,7 @@
     </w:p>
     <w:p>
       <w:pPr>
-        <w:pStyle w:val="Ttulo1"/>
+        <w:pStyle w:val="Heading1"/>
         <w:numPr>
           <w:ilvl w:val="1"/>
           <w:numId w:val="9"/>
@@ -10691,7 +10693,17 @@
         <w:ind w:firstLine="708"/>
       </w:pPr>
       <w:r>
-        <w:t xml:space="preserve">Primeira consideração a ter neste processo é que se o utilizador já obteve este crachá, não se deve tentar reatribuir o mesmo. Para tal faz-se uso da operação PERFORM de </w:t>
+        <w:t xml:space="preserve">Primeira consideração a ter neste processo é que se o utilizador já obteve este crachá, não se deve tentar reatribuir o mesmo. Para tal faz-se uso da operação </w:t>
+      </w:r>
+      <w:r>
+        <w:rPr>
+          <w:b/>
+          <w:bCs/>
+        </w:rPr>
+        <w:t>PERFORM</w:t>
+      </w:r>
+      <w:r>
+        <w:t xml:space="preserve"> de </w:t>
       </w:r>
       <w:proofErr w:type="spellStart"/>
       <w:r>
@@ -10790,7 +10802,7 @@
     </w:p>
     <w:p>
       <w:pPr>
-        <w:pStyle w:val="Ttulo1"/>
+        <w:pStyle w:val="Heading1"/>
         <w:numPr>
           <w:ilvl w:val="1"/>
           <w:numId w:val="9"/>
@@ -10885,11 +10897,38 @@
       </w:r>
       <w:proofErr w:type="spellStart"/>
       <w:r>
-        <w:t>set_message_id</w:t>
-      </w:r>
-      <w:proofErr w:type="spellEnd"/>
-      <w:r>
-        <w:t xml:space="preserve">() é responsável por atribuir o valor </w:t>
+        <w:rPr>
+          <w:b/>
+          <w:bCs/>
+        </w:rPr>
+        <w:t>set_message_</w:t>
+      </w:r>
+      <w:proofErr w:type="gramStart"/>
+      <w:r>
+        <w:rPr>
+          <w:b/>
+          <w:bCs/>
+        </w:rPr>
+        <w:t>id</w:t>
+      </w:r>
+      <w:proofErr w:type="spellEnd"/>
+      <w:r>
+        <w:rPr>
+          <w:b/>
+          <w:bCs/>
+        </w:rPr>
+        <w:t>(</w:t>
+      </w:r>
+      <w:proofErr w:type="gramEnd"/>
+      <w:r>
+        <w:rPr>
+          <w:b/>
+          <w:bCs/>
+        </w:rPr>
+        <w:t xml:space="preserve">) </w:t>
+      </w:r>
+      <w:r>
+        <w:t xml:space="preserve">é responsável por atribuir o valor </w:t>
       </w:r>
       <w:proofErr w:type="spellStart"/>
       <w:r>
@@ -10989,6 +11028,10 @@
       </w:r>
       <w:proofErr w:type="spellStart"/>
       <w:r>
+        <w:rPr>
+          <w:b/>
+          <w:bCs/>
+        </w:rPr>
         <w:t>set_message_id_trigger</w:t>
       </w:r>
       <w:proofErr w:type="spellEnd"/>
@@ -11015,11 +11058,38 @@
       </w:r>
       <w:proofErr w:type="spellStart"/>
       <w:r>
-        <w:t>set_message_id</w:t>
-      </w:r>
-      <w:proofErr w:type="spellEnd"/>
-      <w:r>
-        <w:t xml:space="preserve">() para definir o valor do </w:t>
+        <w:rPr>
+          <w:b/>
+          <w:bCs/>
+        </w:rPr>
+        <w:t>set_message_</w:t>
+      </w:r>
+      <w:proofErr w:type="gramStart"/>
+      <w:r>
+        <w:rPr>
+          <w:b/>
+          <w:bCs/>
+        </w:rPr>
+        <w:t>id</w:t>
+      </w:r>
+      <w:proofErr w:type="spellEnd"/>
+      <w:r>
+        <w:rPr>
+          <w:b/>
+          <w:bCs/>
+        </w:rPr>
+        <w:t>(</w:t>
+      </w:r>
+      <w:proofErr w:type="gramEnd"/>
+      <w:r>
+        <w:rPr>
+          <w:b/>
+          <w:bCs/>
+        </w:rPr>
+        <w:t>)</w:t>
+      </w:r>
+      <w:r>
+        <w:t xml:space="preserve"> para definir o valor do </w:t>
       </w:r>
       <w:proofErr w:type="spellStart"/>
       <w:r>
@@ -11281,7 +11351,7 @@
     </w:p>
     <w:p>
       <w:pPr>
-        <w:pStyle w:val="Ttulo1"/>
+        <w:pStyle w:val="Heading1"/>
         <w:numPr>
           <w:ilvl w:val="1"/>
           <w:numId w:val="9"/>
@@ -11477,6 +11547,7 @@
         <w:ind w:firstLine="708"/>
       </w:pPr>
       <w:r>
+        <w:lastRenderedPageBreak/>
         <w:t xml:space="preserve">Foi definido o nível de isolamento </w:t>
       </w:r>
       <w:proofErr w:type="spellStart"/>
@@ -11515,7 +11586,7 @@
     </w:p>
     <w:p>
       <w:pPr>
-        <w:pStyle w:val="Ttulo1"/>
+        <w:pStyle w:val="Heading1"/>
         <w:numPr>
           <w:ilvl w:val="1"/>
           <w:numId w:val="9"/>
@@ -11586,7 +11657,17 @@
       </w:r>
       <w:proofErr w:type="spellEnd"/>
       <w:r>
-        <w:t xml:space="preserve"> na tabela MESSAGE. O procedimento recebe 3 parâmetros, o identificador do utilizador, o identificador da conversa e a mensagem que se pretende enviar.</w:t>
+        <w:t xml:space="preserve"> na tabela </w:t>
+      </w:r>
+      <w:r>
+        <w:rPr>
+          <w:b/>
+          <w:bCs/>
+        </w:rPr>
+        <w:t>MESSAGE</w:t>
+      </w:r>
+      <w:r>
+        <w:t>. O procedimento recebe 3 parâmetros, o identificador do utilizador, o identificador da conversa e a mensagem que se pretende enviar.</w:t>
       </w:r>
     </w:p>
     <w:p>
@@ -11594,7 +11675,17 @@
         <w:ind w:firstLine="708"/>
       </w:pPr>
       <w:r>
-        <w:t xml:space="preserve">Começa-se por verificar que o utilizador está associado à conversa, usando o mecanismo PERFORM para fazer uma </w:t>
+        <w:t xml:space="preserve">Começa-se por verificar que o utilizador está associado à conversa, usando o mecanismo </w:t>
+      </w:r>
+      <w:r>
+        <w:rPr>
+          <w:b/>
+          <w:bCs/>
+        </w:rPr>
+        <w:t>PERFORM</w:t>
+      </w:r>
+      <w:r>
+        <w:t xml:space="preserve"> para fazer uma </w:t>
       </w:r>
       <w:proofErr w:type="spellStart"/>
       <w:r>
@@ -11606,7 +11697,17 @@
       </w:r>
       <w:proofErr w:type="spellEnd"/>
       <w:r>
-        <w:t xml:space="preserve"> à tabela CHAT_LOOKUP, procurando por um </w:t>
+        <w:t xml:space="preserve"> à tabela </w:t>
+      </w:r>
+      <w:r>
+        <w:rPr>
+          <w:b/>
+          <w:bCs/>
+        </w:rPr>
+        <w:t>CHAT_LOOKUP</w:t>
+      </w:r>
+      <w:r>
+        <w:t xml:space="preserve">, procurando por um </w:t>
       </w:r>
       <w:proofErr w:type="spellStart"/>
       <w:r>
@@ -11622,7 +11723,17 @@
         <w:ind w:firstLine="708"/>
       </w:pPr>
       <w:r>
-        <w:t xml:space="preserve">Caso o utilizador tenha permissões, insere-se na tabela MESSAGE o </w:t>
+        <w:t xml:space="preserve">Caso o utilizador tenha permissões, insere-se na tabela </w:t>
+      </w:r>
+      <w:r>
+        <w:rPr>
+          <w:b/>
+          <w:bCs/>
+        </w:rPr>
+        <w:t>MESSAGE</w:t>
+      </w:r>
+      <w:r>
+        <w:t xml:space="preserve"> o </w:t>
       </w:r>
       <w:proofErr w:type="spellStart"/>
       <w:r>
@@ -11700,7 +11811,7 @@
     </w:p>
     <w:p>
       <w:pPr>
-        <w:pStyle w:val="Ttulo1"/>
+        <w:pStyle w:val="Heading1"/>
         <w:numPr>
           <w:ilvl w:val="1"/>
           <w:numId w:val="9"/>
@@ -11774,7 +11885,17 @@
       </w:r>
       <w:proofErr w:type="spellEnd"/>
       <w:r>
-        <w:t xml:space="preserve"> é criada a partir de uma consulta que faz várias junções entre as tabelas PLAYER, PLAYER_SCORE, MATCH e GAME. O objetivo d</w:t>
+        <w:t xml:space="preserve"> é criada a partir de uma consulta que faz várias junções entre as tabelas </w:t>
+      </w:r>
+      <w:r>
+        <w:rPr>
+          <w:b/>
+          <w:bCs/>
+        </w:rPr>
+        <w:t>PLAYER, PLAYER_SCORE, MATCH e GAME</w:t>
+      </w:r>
+      <w:r>
+        <w:t>. O objetivo d</w:t>
       </w:r>
       <w:r>
         <w:t xml:space="preserve">esta vista </w:t>
@@ -11799,13 +11920,38 @@
         <w:ind w:firstLine="708"/>
       </w:pPr>
       <w:r>
-        <w:t xml:space="preserve">A cláusula LEFT JOIN é usada para garantir que todas as linhas da tabela </w:t>
-      </w:r>
-      <w:r>
+        <w:t xml:space="preserve">A cláusula </w:t>
+      </w:r>
+      <w:r>
+        <w:rPr>
+          <w:b/>
+          <w:bCs/>
+        </w:rPr>
+        <w:t>LEFT JOIN</w:t>
+      </w:r>
+      <w:r>
+        <w:t xml:space="preserve"> é usada para garantir que todas as linhas da tabela </w:t>
+      </w:r>
+      <w:r>
+        <w:rPr>
+          <w:b/>
+          <w:bCs/>
+        </w:rPr>
         <w:t>PLAYER</w:t>
       </w:r>
       <w:r>
-        <w:t xml:space="preserve"> sejam incluídas na consulta, mesmo que não haja correspondência nas outras tabelas. A cláusula WHERE é usada para filtrar jogadores cujo estado de atividade não seja '</w:t>
+        <w:t xml:space="preserve"> sejam incluídas na consulta, mesmo que não haja correspondência nas outras tabelas. A cláusula </w:t>
+      </w:r>
+      <w:r>
+        <w:rPr>
+          <w:b/>
+          <w:bCs/>
+        </w:rPr>
+        <w:lastRenderedPageBreak/>
+        <w:t>WHERE</w:t>
+      </w:r>
+      <w:r>
+        <w:t xml:space="preserve"> é usada para filtrar jogadores cujo estado de atividade não seja '</w:t>
       </w:r>
       <w:proofErr w:type="spellStart"/>
       <w:r>
@@ -11813,7 +11959,17 @@
       </w:r>
       <w:proofErr w:type="spellEnd"/>
       <w:r>
-        <w:t xml:space="preserve">'. A cláusula GROUP BY é usada para agrupar os resultados por </w:t>
+        <w:t xml:space="preserve">'. A cláusula </w:t>
+      </w:r>
+      <w:r>
+        <w:rPr>
+          <w:b/>
+          <w:bCs/>
+        </w:rPr>
+        <w:t>GROUP BY</w:t>
+      </w:r>
+      <w:r>
+        <w:t xml:space="preserve"> é usada para agrupar os resultados por </w:t>
       </w:r>
       <w:r>
         <w:t>id</w:t>
@@ -11844,7 +12000,7 @@
     </w:p>
     <w:p>
       <w:pPr>
-        <w:pStyle w:val="Ttulo1"/>
+        <w:pStyle w:val="Heading1"/>
         <w:numPr>
           <w:ilvl w:val="1"/>
           <w:numId w:val="9"/>
@@ -12211,7 +12367,7 @@
     </w:p>
     <w:p>
       <w:pPr>
-        <w:pStyle w:val="Ttulo1"/>
+        <w:pStyle w:val="Heading1"/>
         <w:numPr>
           <w:ilvl w:val="1"/>
           <w:numId w:val="9"/>
@@ -12367,7 +12523,7 @@
     <w:p/>
     <w:p>
       <w:pPr>
-        <w:pStyle w:val="Ttulo1"/>
+        <w:pStyle w:val="Heading1"/>
         <w:numPr>
           <w:ilvl w:val="0"/>
           <w:numId w:val="1"/>
@@ -12375,7 +12531,6 @@
       </w:pPr>
       <w:bookmarkStart w:id="34" w:name="_Toc134439312"/>
       <w:r>
-        <w:lastRenderedPageBreak/>
         <w:t>Avaliação Experimental</w:t>
       </w:r>
       <w:bookmarkEnd w:id="34"/>
@@ -12771,7 +12926,7 @@
     </w:p>
     <w:p>
       <w:pPr>
-        <w:pStyle w:val="Ttulo1"/>
+        <w:pStyle w:val="Heading1"/>
         <w:numPr>
           <w:ilvl w:val="0"/>
           <w:numId w:val="1"/>
@@ -12780,7 +12935,6 @@
       <w:bookmarkStart w:id="35" w:name="_Toc134114605"/>
       <w:bookmarkStart w:id="36" w:name="_Toc134439313"/>
       <w:r>
-        <w:lastRenderedPageBreak/>
         <w:t>Conclusões</w:t>
       </w:r>
       <w:bookmarkEnd w:id="35"/>
@@ -12929,7 +13083,7 @@
     </w:p>
     <w:p>
       <w:pPr>
-        <w:pStyle w:val="PargrafodaLista"/>
+        <w:pStyle w:val="ListParagraph"/>
       </w:pPr>
     </w:p>
     <w:p>
@@ -12941,8 +13095,8 @@
         <w:br w:type="page"/>
       </w:r>
     </w:p>
-    <w:bookmarkStart w:id="37" w:name="_Toc134114606" w:displacedByCustomXml="next"/>
-    <w:bookmarkStart w:id="38" w:name="_Toc134439314" w:displacedByCustomXml="next"/>
+    <w:bookmarkStart w:id="37" w:name="_Toc134439314" w:displacedByCustomXml="next"/>
+    <w:bookmarkStart w:id="38" w:name="_Toc134114606" w:displacedByCustomXml="next"/>
     <w:sdt>
       <w:sdtPr>
         <w:rPr>
@@ -12958,10 +13112,11 @@
           <w:docPartUnique/>
         </w:docPartObj>
       </w:sdtPr>
+      <w:sdtEndPr/>
       <w:sdtContent>
         <w:p>
           <w:pPr>
-            <w:pStyle w:val="Ttulo1"/>
+            <w:pStyle w:val="Heading1"/>
           </w:pPr>
           <w:r>
             <w:t>Referências</w:t>
@@ -13008,12 +13163,12 @@
             </w:trPr>
             <w:tc>
               <w:tcPr>
-                <w:tcW w:w="50" w:type="pct"/>
+                <w:tcW w:w="167" w:type="pct"/>
                 <w:hideMark/>
               </w:tcPr>
               <w:p>
                 <w:pPr>
-                  <w:pStyle w:val="Bibliografia"/>
+                  <w:pStyle w:val="Bibliography"/>
                   <w:rPr>
                     <w:rFonts w:eastAsiaTheme="minorEastAsia"/>
                     <w:noProof/>
@@ -13029,25 +13184,53 @@
             </w:tc>
             <w:tc>
               <w:tcPr>
-                <w:tcW w:w="0" w:type="auto"/>
+                <w:tcW w:w="4781" w:type="pct"/>
                 <w:hideMark/>
               </w:tcPr>
               <w:p>
                 <w:pPr>
-                  <w:pStyle w:val="Bibliografia"/>
+                  <w:pStyle w:val="Bibliography"/>
                   <w:rPr>
-                    <w:rFonts w:eastAsiaTheme="minorEastAsia"/>
                     <w:noProof/>
-                    <w:lang w:val="en-US"/>
+                    <w:lang w:val="en-GB"/>
                   </w:rPr>
                 </w:pPr>
                 <w:r>
                   <w:rPr>
                     <w:noProof/>
-                    <w:lang w:val="en-US"/>
+                    <w:lang w:val="en-GB"/>
                   </w:rPr>
-                  <w:t>Wikipedia, “Big data --- Wikipedia, The Free Encyclopedia,” http://en.wikipedia.org/w/index.php?title=Big_data&amp;oldid=648786139, 2015.</w:t>
+                  <w:t>Procedure</w:t>
                 </w:r>
+                <w:r>
+                  <w:rPr>
+                    <w:noProof/>
+                    <w:lang w:val="en-GB"/>
+                  </w:rPr>
+                  <w:t xml:space="preserve">s : </w:t>
+                </w:r>
+              </w:p>
+              <w:p>
+                <w:hyperlink r:id="rId13" w:history="1">
+                  <w:r>
+                    <w:rPr>
+                      <w:rStyle w:val="Hyperlink"/>
+                    </w:rPr>
+                    <w:t>https://www.geeksforgeeks.org/postgresql-cre</w:t>
+                  </w:r>
+                  <w:r>
+                    <w:rPr>
+                      <w:rStyle w:val="Hyperlink"/>
+                    </w:rPr>
+                    <w:t>a</w:t>
+                  </w:r>
+                  <w:r>
+                    <w:rPr>
+                      <w:rStyle w:val="Hyperlink"/>
+                    </w:rPr>
+                    <w:t>te-procedure/</w:t>
+                  </w:r>
+                </w:hyperlink>
               </w:p>
             </w:tc>
           </w:tr>
@@ -13057,12 +13240,12 @@
             </w:trPr>
             <w:tc>
               <w:tcPr>
-                <w:tcW w:w="50" w:type="pct"/>
+                <w:tcW w:w="167" w:type="pct"/>
                 <w:hideMark/>
               </w:tcPr>
               <w:p>
                 <w:pPr>
-                  <w:pStyle w:val="Bibliografia"/>
+                  <w:pStyle w:val="Bibliography"/>
                   <w:rPr>
                     <w:rFonts w:eastAsiaTheme="minorEastAsia"/>
                     <w:noProof/>
@@ -13078,25 +13261,19 @@
             </w:tc>
             <w:tc>
               <w:tcPr>
-                <w:tcW w:w="0" w:type="auto"/>
+                <w:tcW w:w="4781" w:type="pct"/>
                 <w:hideMark/>
               </w:tcPr>
               <w:p>
                 <w:pPr>
-                  <w:pStyle w:val="Bibliografia"/>
+                  <w:pStyle w:val="Bibliography"/>
                   <w:rPr>
-                    <w:rFonts w:eastAsiaTheme="minorEastAsia"/>
+                    <w:i/>
+                    <w:iCs/>
                     <w:noProof/>
                     <w:lang w:val="en-US"/>
                   </w:rPr>
                 </w:pPr>
-                <w:r>
-                  <w:rPr>
-                    <w:noProof/>
-                    <w:lang w:val="en-US"/>
-                  </w:rPr>
-                  <w:t xml:space="preserve">X. Ding, X. Zhu e G. Wu, “Data mining with big data,” </w:t>
-                </w:r>
                 <w:r>
                   <w:rPr>
                     <w:i/>
@@ -13104,14 +13281,24 @@
                     <w:noProof/>
                     <w:lang w:val="en-US"/>
                   </w:rPr>
-                  <w:t xml:space="preserve">IEEE Transactions on Knowledge and Data Engineering, </w:t>
+                  <w:t xml:space="preserve">Functions : </w:t>
                 </w:r>
+              </w:p>
+              <w:p>
+                <w:pPr>
+                  <w:spacing w:after="200" w:line="276" w:lineRule="auto"/>
+                  <w:jc w:val="left"/>
+                </w:pPr>
+                <w:hyperlink r:id="rId14" w:history="1">
+                  <w:r>
+                    <w:rPr>
+                      <w:rStyle w:val="Hyperlink"/>
+                    </w:rPr>
+                    <w:t>https://www.javatpoint.com/postgresql-functions</w:t>
+                  </w:r>
+                </w:hyperlink>
                 <w:r>
-                  <w:rPr>
-                    <w:noProof/>
-                    <w:lang w:val="en-US"/>
-                  </w:rPr>
-                  <w:t xml:space="preserve">vol. 26, n.º 1, pp. 97-107, 2014. </w:t>
+                  <w:t xml:space="preserve"> </w:t>
                 </w:r>
               </w:p>
             </w:tc>
@@ -13122,12 +13309,12 @@
             </w:trPr>
             <w:tc>
               <w:tcPr>
-                <w:tcW w:w="50" w:type="pct"/>
+                <w:tcW w:w="167" w:type="pct"/>
                 <w:hideMark/>
               </w:tcPr>
               <w:p>
                 <w:pPr>
-                  <w:pStyle w:val="Bibliografia"/>
+                  <w:pStyle w:val="Bibliography"/>
                   <w:rPr>
                     <w:rFonts w:eastAsiaTheme="minorEastAsia"/>
                     <w:noProof/>
@@ -13143,12 +13330,12 @@
             </w:tc>
             <w:tc>
               <w:tcPr>
-                <w:tcW w:w="0" w:type="auto"/>
+                <w:tcW w:w="4781" w:type="pct"/>
                 <w:hideMark/>
               </w:tcPr>
               <w:p>
                 <w:pPr>
-                  <w:pStyle w:val="Bibliografia"/>
+                  <w:pStyle w:val="Bibliography"/>
                   <w:rPr>
                     <w:rFonts w:eastAsiaTheme="minorEastAsia"/>
                     <w:noProof/>
@@ -13157,26 +13344,36 @@
                 </w:pPr>
                 <w:r>
                   <w:rPr>
+                    <w:rFonts w:eastAsiaTheme="minorEastAsia"/>
                     <w:noProof/>
                     <w:lang w:val="en-US"/>
                   </w:rPr>
-                  <w:t xml:space="preserve">J. Andrews, S. Buzzi, W. Choi, S. Hanly, A. Lozano, A. Soong e J. Zhang, “What Will 5G Be?,” </w:t>
+                  <w:t xml:space="preserve">PostgresSql Operators: </w:t>
                 </w:r>
+              </w:p>
+              <w:p>
+                <w:hyperlink r:id="rId15" w:history="1">
+                  <w:r>
+                    <w:rPr>
+                      <w:rStyle w:val="Hyperlink"/>
+                    </w:rPr>
+                    <w:t>https://www.tutorialspoint.com/</w:t>
+                  </w:r>
+                  <w:r>
+                    <w:rPr>
+                      <w:rStyle w:val="Hyperlink"/>
+                    </w:rPr>
+                    <w:t>p</w:t>
+                  </w:r>
+                  <w:r>
+                    <w:rPr>
+                      <w:rStyle w:val="Hyperlink"/>
+                    </w:rPr>
+                    <w:t>ostgresql/postgresql_operators.htm</w:t>
+                  </w:r>
+                </w:hyperlink>
                 <w:r>
-                  <w:rPr>
-                    <w:i/>
-                    <w:iCs/>
-                    <w:noProof/>
-                    <w:lang w:val="en-US"/>
-                  </w:rPr>
-                  <w:t xml:space="preserve">IEEE Journal on Selected Areas in Communications, </w:t>
-                </w:r>
-                <w:r>
-                  <w:rPr>
-                    <w:noProof/>
-                    <w:lang w:val="en-US"/>
-                  </w:rPr>
-                  <w:t xml:space="preserve">vol. 32, n.º 6, pp. 1065-1082, 2014. </w:t>
+                  <w:t xml:space="preserve"> </w:t>
                 </w:r>
               </w:p>
             </w:tc>
@@ -13187,12 +13384,12 @@
             </w:trPr>
             <w:tc>
               <w:tcPr>
-                <w:tcW w:w="50" w:type="pct"/>
+                <w:tcW w:w="167" w:type="pct"/>
                 <w:hideMark/>
               </w:tcPr>
               <w:p>
                 <w:pPr>
-                  <w:pStyle w:val="Bibliografia"/>
+                  <w:pStyle w:val="Bibliography"/>
                   <w:rPr>
                     <w:rFonts w:eastAsiaTheme="minorEastAsia"/>
                     <w:noProof/>
@@ -13208,12 +13405,12 @@
             </w:tc>
             <w:tc>
               <w:tcPr>
-                <w:tcW w:w="0" w:type="auto"/>
+                <w:tcW w:w="4781" w:type="pct"/>
                 <w:hideMark/>
               </w:tcPr>
               <w:p>
                 <w:pPr>
-                  <w:pStyle w:val="Bibliografia"/>
+                  <w:pStyle w:val="Bibliography"/>
                   <w:rPr>
                     <w:rFonts w:eastAsiaTheme="minorEastAsia"/>
                     <w:noProof/>
@@ -13221,204 +13418,26 @@
                 </w:pPr>
                 <w:r>
                   <w:rPr>
-                    <w:noProof/>
-                    <w:lang w:val="en-US"/>
-                  </w:rPr>
-                  <w:t xml:space="preserve">L. Boytsov, “Indexing Methods for Approximate Dictionary Searching: Comparative Analysis,” </w:t>
-                </w:r>
-                <w:r>
-                  <w:rPr>
-                    <w:i/>
-                    <w:iCs/>
-                    <w:noProof/>
-                    <w:lang w:val="en-US"/>
-                  </w:rPr>
-                  <w:t xml:space="preserve">J. Exp. </w:t>
-                </w:r>
-                <w:r>
-                  <w:rPr>
-                    <w:i/>
-                    <w:iCs/>
-                    <w:noProof/>
-                  </w:rPr>
-                  <w:t xml:space="preserve">Algorithmics, </w:t>
-                </w:r>
-                <w:r>
-                  <w:rPr>
-                    <w:noProof/>
-                  </w:rPr>
-                  <w:t xml:space="preserve">vol. 16, n.º may, p. 1.81, 2011. </w:t>
-                </w:r>
-              </w:p>
-            </w:tc>
-          </w:tr>
-          <w:tr>
-            <w:trPr>
-              <w:tblCellSpacing w:w="15" w:type="dxa"/>
-            </w:trPr>
-            <w:tc>
-              <w:tcPr>
-                <w:tcW w:w="50" w:type="pct"/>
-                <w:hideMark/>
-              </w:tcPr>
-              <w:p>
-                <w:pPr>
-                  <w:pStyle w:val="Bibliografia"/>
-                  <w:rPr>
                     <w:rFonts w:eastAsiaTheme="minorEastAsia"/>
                     <w:noProof/>
                   </w:rPr>
-                </w:pPr>
-                <w:r>
-                  <w:rPr>
-                    <w:noProof/>
-                  </w:rPr>
-                  <w:t xml:space="preserve">[5] </w:t>
+                  <w:t>Transactions Isolation Levels:</w:t>
                 </w:r>
               </w:p>
-            </w:tc>
-            <w:tc>
-              <w:tcPr>
-                <w:tcW w:w="0" w:type="auto"/>
-                <w:hideMark/>
-              </w:tcPr>
               <w:p>
-                <w:pPr>
-                  <w:pStyle w:val="Bibliografia"/>
-                  <w:rPr>
-                    <w:rFonts w:eastAsiaTheme="minorEastAsia"/>
-                    <w:noProof/>
-                  </w:rPr>
-                </w:pPr>
+                <w:hyperlink r:id="rId16" w:history="1">
+                  <w:r>
+                    <w:rPr>
+                      <w:rStyle w:val="Hyperlink"/>
+                    </w:rPr>
+                    <w:t>https://www.postgresql.org/docs/14/transaction-iso.html</w:t>
+                  </w:r>
+                </w:hyperlink>
                 <w:r>
-                  <w:rPr>
-                    <w:noProof/>
-                    <w:lang w:val="en-US"/>
-                  </w:rPr>
-                  <w:t xml:space="preserve">T. Jurkiewicz e K. Mehlhorn, “On a Model of Virtual Address Translation,” </w:t>
-                </w:r>
-                <w:r>
-                  <w:rPr>
-                    <w:i/>
-                    <w:iCs/>
-                    <w:noProof/>
-                    <w:lang w:val="en-US"/>
-                  </w:rPr>
-                  <w:t xml:space="preserve">J. Exp. </w:t>
-                </w:r>
-                <w:r>
-                  <w:rPr>
-                    <w:i/>
-                    <w:iCs/>
-                    <w:noProof/>
-                  </w:rPr>
-                  <w:t xml:space="preserve">Algorithmics, </w:t>
-                </w:r>
-                <w:r>
-                  <w:rPr>
-                    <w:noProof/>
-                  </w:rPr>
-                  <w:t xml:space="preserve">vol. 19, n.º jan, pp. 1-18, 2015. </w:t>
+                  <w:t xml:space="preserve"> </w:t>
                 </w:r>
               </w:p>
-            </w:tc>
-          </w:tr>
-          <w:tr>
-            <w:trPr>
-              <w:tblCellSpacing w:w="15" w:type="dxa"/>
-            </w:trPr>
-            <w:tc>
-              <w:tcPr>
-                <w:tcW w:w="50" w:type="pct"/>
-                <w:hideMark/>
-              </w:tcPr>
-              <w:p>
-                <w:pPr>
-                  <w:pStyle w:val="Bibliografia"/>
-                  <w:rPr>
-                    <w:rFonts w:eastAsiaTheme="minorEastAsia"/>
-                    <w:noProof/>
-                  </w:rPr>
-                </w:pPr>
-                <w:r>
-                  <w:rPr>
-                    <w:noProof/>
-                  </w:rPr>
-                  <w:t xml:space="preserve">[6] </w:t>
-                </w:r>
-              </w:p>
-            </w:tc>
-            <w:tc>
-              <w:tcPr>
-                <w:tcW w:w="0" w:type="auto"/>
-                <w:hideMark/>
-              </w:tcPr>
-              <w:p>
-                <w:pPr>
-                  <w:pStyle w:val="Bibliografia"/>
-                  <w:rPr>
-                    <w:rFonts w:eastAsiaTheme="minorEastAsia"/>
-                    <w:noProof/>
-                    <w:lang w:val="en-US"/>
-                  </w:rPr>
-                </w:pPr>
-                <w:r>
-                  <w:rPr>
-                    <w:noProof/>
-                    <w:lang w:val="en-US"/>
-                  </w:rPr>
-                  <w:t xml:space="preserve">J. Neumann, The Computer and the Brain, New Haven, CT, USA: Yale University Press, 1958. </w:t>
-                </w:r>
-              </w:p>
-            </w:tc>
-          </w:tr>
-          <w:tr>
-            <w:trPr>
-              <w:tblCellSpacing w:w="15" w:type="dxa"/>
-            </w:trPr>
-            <w:tc>
-              <w:tcPr>
-                <w:tcW w:w="50" w:type="pct"/>
-                <w:hideMark/>
-              </w:tcPr>
-              <w:p>
-                <w:pPr>
-                  <w:pStyle w:val="Bibliografia"/>
-                  <w:rPr>
-                    <w:rFonts w:eastAsiaTheme="minorEastAsia"/>
-                    <w:noProof/>
-                  </w:rPr>
-                </w:pPr>
-                <w:r>
-                  <w:rPr>
-                    <w:noProof/>
-                  </w:rPr>
-                  <w:t xml:space="preserve">[7] </w:t>
-                </w:r>
-              </w:p>
-            </w:tc>
-            <w:tc>
-              <w:tcPr>
-                <w:tcW w:w="0" w:type="auto"/>
-                <w:hideMark/>
-              </w:tcPr>
-              <w:p>
-                <w:pPr>
-                  <w:pStyle w:val="Bibliografia"/>
-                  <w:rPr>
-                    <w:rFonts w:eastAsiaTheme="minorEastAsia"/>
-                    <w:noProof/>
-                    <w:lang w:val="en-US"/>
-                  </w:rPr>
-                </w:pPr>
-                <w:r>
-                  <w:rPr>
-                    <w:noProof/>
-                    <w:lang w:val="en-US"/>
-                  </w:rPr>
-                  <w:t xml:space="preserve">B. Kernighan e P. Plauger, The Elements of Programming Style, New York, NY, USA: McGraw-Hill, Inc., 1982. </w:t>
-                </w:r>
-              </w:p>
+              <w:p/>
             </w:tc>
           </w:tr>
         </w:tbl>
@@ -13446,65 +13465,6 @@
       <w:pPr>
         <w:spacing w:after="200" w:line="276" w:lineRule="auto"/>
         <w:jc w:val="left"/>
-      </w:pPr>
-    </w:p>
-    <w:p>
-      <w:pPr>
-        <w:spacing w:after="200" w:line="276" w:lineRule="auto"/>
-        <w:jc w:val="left"/>
-      </w:pPr>
-      <w:hyperlink r:id="rId13" w:history="1">
-        <w:r>
-          <w:rPr>
-            <w:rStyle w:val="Hiperligao"/>
-          </w:rPr>
-          <w:t>https://www.javatpoint.com/postgresql-functions</w:t>
-        </w:r>
-      </w:hyperlink>
-      <w:r>
-        <w:t xml:space="preserve"> </w:t>
-      </w:r>
-    </w:p>
-    <w:p>
-      <w:hyperlink r:id="rId14" w:history="1">
-        <w:r>
-          <w:rPr>
-            <w:rStyle w:val="Hiperligao"/>
-          </w:rPr>
-          <w:t>https://www.geeksforgeeks.org/postgresql-create-procedure/</w:t>
-        </w:r>
-      </w:hyperlink>
-    </w:p>
-    <w:p>
-      <w:hyperlink r:id="rId15" w:history="1">
-        <w:r>
-          <w:rPr>
-            <w:rStyle w:val="Hiperligao"/>
-          </w:rPr>
-          <w:t>https://www.tutorialspoint.com/postgresql/postgresql_operators.htm</w:t>
-        </w:r>
-      </w:hyperlink>
-      <w:r>
-        <w:t xml:space="preserve"> </w:t>
-      </w:r>
-    </w:p>
-    <w:p>
-      <w:hyperlink r:id="rId16" w:history="1">
-        <w:r>
-          <w:rPr>
-            <w:rStyle w:val="Hiperligao"/>
-          </w:rPr>
-          <w:t>https://www.postgresql.org/docs/14/transaction-iso.html</w:t>
-        </w:r>
-      </w:hyperlink>
-      <w:r>
-        <w:t xml:space="preserve"> </w:t>
-      </w:r>
-    </w:p>
-    <w:p>
-      <w:pPr>
-        <w:spacing w:after="200" w:line="276" w:lineRule="auto"/>
-        <w:jc w:val="left"/>
         <w:rPr>
           <w:rFonts w:eastAsiaTheme="majorEastAsia" w:cstheme="majorBidi"/>
           <w:b/>
@@ -13528,7 +13488,7 @@
 </file>
 
 <file path=word/endnotes.xml><?xml version="1.0" encoding="utf-8"?>
-<w:endnotes xmlns:wpc="http://schemas.microsoft.com/office/word/2010/wordprocessingCanvas" xmlns:cx="http://schemas.microsoft.com/office/drawing/2014/chartex" xmlns:cx1="http://schemas.microsoft.com/office/drawing/2015/9/8/chartex" xmlns:cx2="http://schemas.microsoft.com/office/drawing/2015/10/21/chartex" xmlns:cx3="http://schemas.microsoft.com/office/drawing/2016/5/9/chartex" xmlns:cx4="http://schemas.microsoft.com/office/drawing/2016/5/10/chartex" xmlns:cx5="http://schemas.microsoft.com/office/drawing/2016/5/11/chartex" xmlns:cx6="http://schemas.microsoft.com/office/drawing/2016/5/12/chartex" xmlns:cx7="http://schemas.microsoft.com/office/drawing/2016/5/13/chartex" xmlns:cx8="http://schemas.microsoft.com/office/drawing/2016/5/14/chartex" xmlns:mc="http://schemas.openxmlformats.org/markup-compatibility/2006" xmlns:aink="http://schemas.microsoft.com/office/drawing/2016/ink" xmlns:am3d="http://schemas.microsoft.com/office/drawing/2017/model3d" xmlns:o="urn:schemas-microsoft-com:office:office" xmlns:oel="http://schemas.microsoft.com/office/2019/extlst" xmlns:r="http://schemas.openxmlformats.org/officeDocument/2006/relationships" xmlns:m="http://schemas.openxmlformats.org/officeDocument/2006/math" xmlns:v="urn:schemas-microsoft-com:vml" xmlns:wp14="http://schemas.microsoft.com/office/word/2010/wordprocessingDrawing" xmlns:wp="http://schemas.openxmlformats.org/drawingml/2006/wordprocessingDrawing" xmlns:w10="urn:schemas-microsoft-com:office:word" xmlns:w="http://schemas.openxmlformats.org/wordprocessingml/2006/main" xmlns:w14="http://schemas.microsoft.com/office/word/2010/wordml" xmlns:w15="http://schemas.microsoft.com/office/word/2012/wordml" xmlns:w16cex="http://schemas.microsoft.com/office/word/2018/wordml/cex" xmlns:w16cid="http://schemas.microsoft.com/office/word/2016/wordml/cid" xmlns:w16="http://schemas.microsoft.com/office/word/2018/wordml" xmlns:w16du="http://schemas.microsoft.com/office/word/2023/wordml/word16du" xmlns:w16sdtdh="http://schemas.microsoft.com/office/word/2020/wordml/sdtdatahash" xmlns:w16se="http://schemas.microsoft.com/office/word/2015/wordml/symex" xmlns:wpg="http://schemas.microsoft.com/office/word/2010/wordprocessingGroup" xmlns:wpi="http://schemas.microsoft.com/office/word/2010/wordprocessingInk" xmlns:wne="http://schemas.microsoft.com/office/word/2006/wordml" xmlns:wps="http://schemas.microsoft.com/office/word/2010/wordprocessingShape" mc:Ignorable="w14 w15 w16se w16cid w16 w16cex w16sdtdh wp14">
+<w:endnotes xmlns:wpc="http://schemas.microsoft.com/office/word/2010/wordprocessingCanvas" xmlns:cx="http://schemas.microsoft.com/office/drawing/2014/chartex" xmlns:cx1="http://schemas.microsoft.com/office/drawing/2015/9/8/chartex" xmlns:cx2="http://schemas.microsoft.com/office/drawing/2015/10/21/chartex" xmlns:cx3="http://schemas.microsoft.com/office/drawing/2016/5/9/chartex" xmlns:cx4="http://schemas.microsoft.com/office/drawing/2016/5/10/chartex" xmlns:cx5="http://schemas.microsoft.com/office/drawing/2016/5/11/chartex" xmlns:cx6="http://schemas.microsoft.com/office/drawing/2016/5/12/chartex" xmlns:cx7="http://schemas.microsoft.com/office/drawing/2016/5/13/chartex" xmlns:cx8="http://schemas.microsoft.com/office/drawing/2016/5/14/chartex" xmlns:mc="http://schemas.openxmlformats.org/markup-compatibility/2006" xmlns:aink="http://schemas.microsoft.com/office/drawing/2016/ink" xmlns:am3d="http://schemas.microsoft.com/office/drawing/2017/model3d" xmlns:o="urn:schemas-microsoft-com:office:office" xmlns:r="http://schemas.openxmlformats.org/officeDocument/2006/relationships" xmlns:m="http://schemas.openxmlformats.org/officeDocument/2006/math" xmlns:v="urn:schemas-microsoft-com:vml" xmlns:wp14="http://schemas.microsoft.com/office/word/2010/wordprocessingDrawing" xmlns:wp="http://schemas.openxmlformats.org/drawingml/2006/wordprocessingDrawing" xmlns:w10="urn:schemas-microsoft-com:office:word" xmlns:w="http://schemas.openxmlformats.org/wordprocessingml/2006/main" xmlns:w14="http://schemas.microsoft.com/office/word/2010/wordml" xmlns:w15="http://schemas.microsoft.com/office/word/2012/wordml" xmlns:w16cex="http://schemas.microsoft.com/office/word/2018/wordml/cex" xmlns:w16cid="http://schemas.microsoft.com/office/word/2016/wordml/cid" xmlns:w16="http://schemas.microsoft.com/office/word/2018/wordml" xmlns:w16sdtdh="http://schemas.microsoft.com/office/word/2020/wordml/sdtdatahash" xmlns:w16se="http://schemas.microsoft.com/office/word/2015/wordml/symex" xmlns:wpg="http://schemas.microsoft.com/office/word/2010/wordprocessingGroup" xmlns:wpi="http://schemas.microsoft.com/office/word/2010/wordprocessingInk" xmlns:wne="http://schemas.microsoft.com/office/word/2006/wordml" xmlns:wps="http://schemas.microsoft.com/office/word/2010/wordprocessingShape" mc:Ignorable="w14 w15 w16se w16cid w16 w16cex w16sdtdh wp14">
   <w:endnote w:type="separator" w:id="-1">
     <w:p>
       <w:pPr>
@@ -13553,7 +13513,7 @@
 </file>
 
 <file path=word/footer1.xml><?xml version="1.0" encoding="utf-8"?>
-<w:ftr xmlns:wpc="http://schemas.microsoft.com/office/word/2010/wordprocessingCanvas" xmlns:cx="http://schemas.microsoft.com/office/drawing/2014/chartex" xmlns:cx1="http://schemas.microsoft.com/office/drawing/2015/9/8/chartex" xmlns:cx2="http://schemas.microsoft.com/office/drawing/2015/10/21/chartex" xmlns:cx3="http://schemas.microsoft.com/office/drawing/2016/5/9/chartex" xmlns:cx4="http://schemas.microsoft.com/office/drawing/2016/5/10/chartex" xmlns:cx5="http://schemas.microsoft.com/office/drawing/2016/5/11/chartex" xmlns:cx6="http://schemas.microsoft.com/office/drawing/2016/5/12/chartex" xmlns:cx7="http://schemas.microsoft.com/office/drawing/2016/5/13/chartex" xmlns:cx8="http://schemas.microsoft.com/office/drawing/2016/5/14/chartex" xmlns:mc="http://schemas.openxmlformats.org/markup-compatibility/2006" xmlns:aink="http://schemas.microsoft.com/office/drawing/2016/ink" xmlns:am3d="http://schemas.microsoft.com/office/drawing/2017/model3d" xmlns:o="urn:schemas-microsoft-com:office:office" xmlns:oel="http://schemas.microsoft.com/office/2019/extlst" xmlns:r="http://schemas.openxmlformats.org/officeDocument/2006/relationships" xmlns:m="http://schemas.openxmlformats.org/officeDocument/2006/math" xmlns:v="urn:schemas-microsoft-com:vml" xmlns:wp14="http://schemas.microsoft.com/office/word/2010/wordprocessingDrawing" xmlns:wp="http://schemas.openxmlformats.org/drawingml/2006/wordprocessingDrawing" xmlns:w10="urn:schemas-microsoft-com:office:word" xmlns:w="http://schemas.openxmlformats.org/wordprocessingml/2006/main" xmlns:w14="http://schemas.microsoft.com/office/word/2010/wordml" xmlns:w15="http://schemas.microsoft.com/office/word/2012/wordml" xmlns:w16cex="http://schemas.microsoft.com/office/word/2018/wordml/cex" xmlns:w16cid="http://schemas.microsoft.com/office/word/2016/wordml/cid" xmlns:w16="http://schemas.microsoft.com/office/word/2018/wordml" xmlns:w16du="http://schemas.microsoft.com/office/word/2023/wordml/word16du" xmlns:w16sdtdh="http://schemas.microsoft.com/office/word/2020/wordml/sdtdatahash" xmlns:w16se="http://schemas.microsoft.com/office/word/2015/wordml/symex" xmlns:wpg="http://schemas.microsoft.com/office/word/2010/wordprocessingGroup" xmlns:wpi="http://schemas.microsoft.com/office/word/2010/wordprocessingInk" xmlns:wne="http://schemas.microsoft.com/office/word/2006/wordml" xmlns:wps="http://schemas.microsoft.com/office/word/2010/wordprocessingShape" mc:Ignorable="w14 w15 w16se w16cid w16 w16cex w16sdtdh wp14">
+<w:ftr xmlns:wpc="http://schemas.microsoft.com/office/word/2010/wordprocessingCanvas" xmlns:cx="http://schemas.microsoft.com/office/drawing/2014/chartex" xmlns:cx1="http://schemas.microsoft.com/office/drawing/2015/9/8/chartex" xmlns:cx2="http://schemas.microsoft.com/office/drawing/2015/10/21/chartex" xmlns:cx3="http://schemas.microsoft.com/office/drawing/2016/5/9/chartex" xmlns:cx4="http://schemas.microsoft.com/office/drawing/2016/5/10/chartex" xmlns:cx5="http://schemas.microsoft.com/office/drawing/2016/5/11/chartex" xmlns:cx6="http://schemas.microsoft.com/office/drawing/2016/5/12/chartex" xmlns:cx7="http://schemas.microsoft.com/office/drawing/2016/5/13/chartex" xmlns:cx8="http://schemas.microsoft.com/office/drawing/2016/5/14/chartex" xmlns:mc="http://schemas.openxmlformats.org/markup-compatibility/2006" xmlns:aink="http://schemas.microsoft.com/office/drawing/2016/ink" xmlns:am3d="http://schemas.microsoft.com/office/drawing/2017/model3d" xmlns:o="urn:schemas-microsoft-com:office:office" xmlns:r="http://schemas.openxmlformats.org/officeDocument/2006/relationships" xmlns:m="http://schemas.openxmlformats.org/officeDocument/2006/math" xmlns:v="urn:schemas-microsoft-com:vml" xmlns:wp14="http://schemas.microsoft.com/office/word/2010/wordprocessingDrawing" xmlns:wp="http://schemas.openxmlformats.org/drawingml/2006/wordprocessingDrawing" xmlns:w10="urn:schemas-microsoft-com:office:word" xmlns:w="http://schemas.openxmlformats.org/wordprocessingml/2006/main" xmlns:w14="http://schemas.microsoft.com/office/word/2010/wordml" xmlns:w15="http://schemas.microsoft.com/office/word/2012/wordml" xmlns:w16cex="http://schemas.microsoft.com/office/word/2018/wordml/cex" xmlns:w16cid="http://schemas.microsoft.com/office/word/2016/wordml/cid" xmlns:w16="http://schemas.microsoft.com/office/word/2018/wordml" xmlns:w16sdtdh="http://schemas.microsoft.com/office/word/2020/wordml/sdtdatahash" xmlns:w16se="http://schemas.microsoft.com/office/word/2015/wordml/symex" xmlns:wpg="http://schemas.microsoft.com/office/word/2010/wordprocessingGroup" xmlns:wpi="http://schemas.microsoft.com/office/word/2010/wordprocessingInk" xmlns:wne="http://schemas.microsoft.com/office/word/2006/wordml" xmlns:wps="http://schemas.microsoft.com/office/word/2010/wordprocessingShape" mc:Ignorable="w14 w15 w16se w16cid w16 w16cex w16sdtdh wp14">
   <w:sdt>
     <w:sdtPr>
       <w:id w:val="1586027606"/>
@@ -13570,7 +13530,7 @@
     <w:sdtContent>
       <w:p>
         <w:pPr>
-          <w:pStyle w:val="Rodap"/>
+          <w:pStyle w:val="Footer"/>
           <w:jc w:val="center"/>
         </w:pPr>
         <w:r>
@@ -13599,14 +13559,14 @@
   </w:sdt>
   <w:p>
     <w:pPr>
-      <w:pStyle w:val="Rodap"/>
+      <w:pStyle w:val="Footer"/>
     </w:pPr>
   </w:p>
 </w:ftr>
 </file>
 
 <file path=word/footer2.xml><?xml version="1.0" encoding="utf-8"?>
-<w:ftr xmlns:wpc="http://schemas.microsoft.com/office/word/2010/wordprocessingCanvas" xmlns:cx="http://schemas.microsoft.com/office/drawing/2014/chartex" xmlns:cx1="http://schemas.microsoft.com/office/drawing/2015/9/8/chartex" xmlns:cx2="http://schemas.microsoft.com/office/drawing/2015/10/21/chartex" xmlns:cx3="http://schemas.microsoft.com/office/drawing/2016/5/9/chartex" xmlns:cx4="http://schemas.microsoft.com/office/drawing/2016/5/10/chartex" xmlns:cx5="http://schemas.microsoft.com/office/drawing/2016/5/11/chartex" xmlns:cx6="http://schemas.microsoft.com/office/drawing/2016/5/12/chartex" xmlns:cx7="http://schemas.microsoft.com/office/drawing/2016/5/13/chartex" xmlns:cx8="http://schemas.microsoft.com/office/drawing/2016/5/14/chartex" xmlns:mc="http://schemas.openxmlformats.org/markup-compatibility/2006" xmlns:aink="http://schemas.microsoft.com/office/drawing/2016/ink" xmlns:am3d="http://schemas.microsoft.com/office/drawing/2017/model3d" xmlns:o="urn:schemas-microsoft-com:office:office" xmlns:oel="http://schemas.microsoft.com/office/2019/extlst" xmlns:r="http://schemas.openxmlformats.org/officeDocument/2006/relationships" xmlns:m="http://schemas.openxmlformats.org/officeDocument/2006/math" xmlns:v="urn:schemas-microsoft-com:vml" xmlns:wp14="http://schemas.microsoft.com/office/word/2010/wordprocessingDrawing" xmlns:wp="http://schemas.openxmlformats.org/drawingml/2006/wordprocessingDrawing" xmlns:w10="urn:schemas-microsoft-com:office:word" xmlns:w="http://schemas.openxmlformats.org/wordprocessingml/2006/main" xmlns:w14="http://schemas.microsoft.com/office/word/2010/wordml" xmlns:w15="http://schemas.microsoft.com/office/word/2012/wordml" xmlns:w16cex="http://schemas.microsoft.com/office/word/2018/wordml/cex" xmlns:w16cid="http://schemas.microsoft.com/office/word/2016/wordml/cid" xmlns:w16="http://schemas.microsoft.com/office/word/2018/wordml" xmlns:w16du="http://schemas.microsoft.com/office/word/2023/wordml/word16du" xmlns:w16sdtdh="http://schemas.microsoft.com/office/word/2020/wordml/sdtdatahash" xmlns:w16se="http://schemas.microsoft.com/office/word/2015/wordml/symex" xmlns:wpg="http://schemas.microsoft.com/office/word/2010/wordprocessingGroup" xmlns:wpi="http://schemas.microsoft.com/office/word/2010/wordprocessingInk" xmlns:wne="http://schemas.microsoft.com/office/word/2006/wordml" xmlns:wps="http://schemas.microsoft.com/office/word/2010/wordprocessingShape" mc:Ignorable="w14 w15 w16se w16cid w16 w16cex w16sdtdh wp14">
+<w:ftr xmlns:wpc="http://schemas.microsoft.com/office/word/2010/wordprocessingCanvas" xmlns:cx="http://schemas.microsoft.com/office/drawing/2014/chartex" xmlns:cx1="http://schemas.microsoft.com/office/drawing/2015/9/8/chartex" xmlns:cx2="http://schemas.microsoft.com/office/drawing/2015/10/21/chartex" xmlns:cx3="http://schemas.microsoft.com/office/drawing/2016/5/9/chartex" xmlns:cx4="http://schemas.microsoft.com/office/drawing/2016/5/10/chartex" xmlns:cx5="http://schemas.microsoft.com/office/drawing/2016/5/11/chartex" xmlns:cx6="http://schemas.microsoft.com/office/drawing/2016/5/12/chartex" xmlns:cx7="http://schemas.microsoft.com/office/drawing/2016/5/13/chartex" xmlns:cx8="http://schemas.microsoft.com/office/drawing/2016/5/14/chartex" xmlns:mc="http://schemas.openxmlformats.org/markup-compatibility/2006" xmlns:aink="http://schemas.microsoft.com/office/drawing/2016/ink" xmlns:am3d="http://schemas.microsoft.com/office/drawing/2017/model3d" xmlns:o="urn:schemas-microsoft-com:office:office" xmlns:r="http://schemas.openxmlformats.org/officeDocument/2006/relationships" xmlns:m="http://schemas.openxmlformats.org/officeDocument/2006/math" xmlns:v="urn:schemas-microsoft-com:vml" xmlns:wp14="http://schemas.microsoft.com/office/word/2010/wordprocessingDrawing" xmlns:wp="http://schemas.openxmlformats.org/drawingml/2006/wordprocessingDrawing" xmlns:w10="urn:schemas-microsoft-com:office:word" xmlns:w="http://schemas.openxmlformats.org/wordprocessingml/2006/main" xmlns:w14="http://schemas.microsoft.com/office/word/2010/wordml" xmlns:w15="http://schemas.microsoft.com/office/word/2012/wordml" xmlns:w16cex="http://schemas.microsoft.com/office/word/2018/wordml/cex" xmlns:w16cid="http://schemas.microsoft.com/office/word/2016/wordml/cid" xmlns:w16="http://schemas.microsoft.com/office/word/2018/wordml" xmlns:w16sdtdh="http://schemas.microsoft.com/office/word/2020/wordml/sdtdatahash" xmlns:w16se="http://schemas.microsoft.com/office/word/2015/wordml/symex" xmlns:wpg="http://schemas.microsoft.com/office/word/2010/wordprocessingGroup" xmlns:wpi="http://schemas.microsoft.com/office/word/2010/wordprocessingInk" xmlns:wne="http://schemas.microsoft.com/office/word/2006/wordml" xmlns:wps="http://schemas.microsoft.com/office/word/2010/wordprocessingShape" mc:Ignorable="w14 w15 w16se w16cid w16 w16cex w16sdtdh wp14">
   <w:sdt>
     <w:sdtPr>
       <w:id w:val="702984868"/>
@@ -13623,7 +13583,7 @@
     <w:sdtContent>
       <w:p>
         <w:pPr>
-          <w:pStyle w:val="Rodap"/>
+          <w:pStyle w:val="Footer"/>
           <w:jc w:val="center"/>
         </w:pPr>
         <w:r>
@@ -13652,14 +13612,14 @@
   </w:sdt>
   <w:p>
     <w:pPr>
-      <w:pStyle w:val="Rodap"/>
+      <w:pStyle w:val="Footer"/>
     </w:pPr>
   </w:p>
 </w:ftr>
 </file>
 
 <file path=word/footer3.xml><?xml version="1.0" encoding="utf-8"?>
-<w:ftr xmlns:wpc="http://schemas.microsoft.com/office/word/2010/wordprocessingCanvas" xmlns:cx="http://schemas.microsoft.com/office/drawing/2014/chartex" xmlns:cx1="http://schemas.microsoft.com/office/drawing/2015/9/8/chartex" xmlns:cx2="http://schemas.microsoft.com/office/drawing/2015/10/21/chartex" xmlns:cx3="http://schemas.microsoft.com/office/drawing/2016/5/9/chartex" xmlns:cx4="http://schemas.microsoft.com/office/drawing/2016/5/10/chartex" xmlns:cx5="http://schemas.microsoft.com/office/drawing/2016/5/11/chartex" xmlns:cx6="http://schemas.microsoft.com/office/drawing/2016/5/12/chartex" xmlns:cx7="http://schemas.microsoft.com/office/drawing/2016/5/13/chartex" xmlns:cx8="http://schemas.microsoft.com/office/drawing/2016/5/14/chartex" xmlns:mc="http://schemas.openxmlformats.org/markup-compatibility/2006" xmlns:aink="http://schemas.microsoft.com/office/drawing/2016/ink" xmlns:am3d="http://schemas.microsoft.com/office/drawing/2017/model3d" xmlns:o="urn:schemas-microsoft-com:office:office" xmlns:oel="http://schemas.microsoft.com/office/2019/extlst" xmlns:r="http://schemas.openxmlformats.org/officeDocument/2006/relationships" xmlns:m="http://schemas.openxmlformats.org/officeDocument/2006/math" xmlns:v="urn:schemas-microsoft-com:vml" xmlns:wp14="http://schemas.microsoft.com/office/word/2010/wordprocessingDrawing" xmlns:wp="http://schemas.openxmlformats.org/drawingml/2006/wordprocessingDrawing" xmlns:w10="urn:schemas-microsoft-com:office:word" xmlns:w="http://schemas.openxmlformats.org/wordprocessingml/2006/main" xmlns:w14="http://schemas.microsoft.com/office/word/2010/wordml" xmlns:w15="http://schemas.microsoft.com/office/word/2012/wordml" xmlns:w16cex="http://schemas.microsoft.com/office/word/2018/wordml/cex" xmlns:w16cid="http://schemas.microsoft.com/office/word/2016/wordml/cid" xmlns:w16="http://schemas.microsoft.com/office/word/2018/wordml" xmlns:w16du="http://schemas.microsoft.com/office/word/2023/wordml/word16du" xmlns:w16sdtdh="http://schemas.microsoft.com/office/word/2020/wordml/sdtdatahash" xmlns:w16se="http://schemas.microsoft.com/office/word/2015/wordml/symex" xmlns:wpg="http://schemas.microsoft.com/office/word/2010/wordprocessingGroup" xmlns:wpi="http://schemas.microsoft.com/office/word/2010/wordprocessingInk" xmlns:wne="http://schemas.microsoft.com/office/word/2006/wordml" xmlns:wps="http://schemas.microsoft.com/office/word/2010/wordprocessingShape" mc:Ignorable="w14 w15 w16se w16cid w16 w16cex w16sdtdh wp14">
+<w:ftr xmlns:wpc="http://schemas.microsoft.com/office/word/2010/wordprocessingCanvas" xmlns:cx="http://schemas.microsoft.com/office/drawing/2014/chartex" xmlns:cx1="http://schemas.microsoft.com/office/drawing/2015/9/8/chartex" xmlns:cx2="http://schemas.microsoft.com/office/drawing/2015/10/21/chartex" xmlns:cx3="http://schemas.microsoft.com/office/drawing/2016/5/9/chartex" xmlns:cx4="http://schemas.microsoft.com/office/drawing/2016/5/10/chartex" xmlns:cx5="http://schemas.microsoft.com/office/drawing/2016/5/11/chartex" xmlns:cx6="http://schemas.microsoft.com/office/drawing/2016/5/12/chartex" xmlns:cx7="http://schemas.microsoft.com/office/drawing/2016/5/13/chartex" xmlns:cx8="http://schemas.microsoft.com/office/drawing/2016/5/14/chartex" xmlns:mc="http://schemas.openxmlformats.org/markup-compatibility/2006" xmlns:aink="http://schemas.microsoft.com/office/drawing/2016/ink" xmlns:am3d="http://schemas.microsoft.com/office/drawing/2017/model3d" xmlns:o="urn:schemas-microsoft-com:office:office" xmlns:r="http://schemas.openxmlformats.org/officeDocument/2006/relationships" xmlns:m="http://schemas.openxmlformats.org/officeDocument/2006/math" xmlns:v="urn:schemas-microsoft-com:vml" xmlns:wp14="http://schemas.microsoft.com/office/word/2010/wordprocessingDrawing" xmlns:wp="http://schemas.openxmlformats.org/drawingml/2006/wordprocessingDrawing" xmlns:w10="urn:schemas-microsoft-com:office:word" xmlns:w="http://schemas.openxmlformats.org/wordprocessingml/2006/main" xmlns:w14="http://schemas.microsoft.com/office/word/2010/wordml" xmlns:w15="http://schemas.microsoft.com/office/word/2012/wordml" xmlns:w16cex="http://schemas.microsoft.com/office/word/2018/wordml/cex" xmlns:w16cid="http://schemas.microsoft.com/office/word/2016/wordml/cid" xmlns:w16="http://schemas.microsoft.com/office/word/2018/wordml" xmlns:w16sdtdh="http://schemas.microsoft.com/office/word/2020/wordml/sdtdatahash" xmlns:w16se="http://schemas.microsoft.com/office/word/2015/wordml/symex" xmlns:wpg="http://schemas.microsoft.com/office/word/2010/wordprocessingGroup" xmlns:wpi="http://schemas.microsoft.com/office/word/2010/wordprocessingInk" xmlns:wne="http://schemas.microsoft.com/office/word/2006/wordml" xmlns:wps="http://schemas.microsoft.com/office/word/2010/wordprocessingShape" mc:Ignorable="w14 w15 w16se w16cid w16 w16cex w16sdtdh wp14">
   <w:sdt>
     <w:sdtPr>
       <w:id w:val="-864665197"/>
@@ -13676,7 +13636,7 @@
     <w:sdtContent>
       <w:p>
         <w:pPr>
-          <w:pStyle w:val="Rodap"/>
+          <w:pStyle w:val="Footer"/>
           <w:jc w:val="center"/>
         </w:pPr>
         <w:r>
@@ -13705,14 +13665,14 @@
   </w:sdt>
   <w:p>
     <w:pPr>
-      <w:pStyle w:val="Rodap"/>
+      <w:pStyle w:val="Footer"/>
     </w:pPr>
   </w:p>
 </w:ftr>
 </file>
 
 <file path=word/footnotes.xml><?xml version="1.0" encoding="utf-8"?>
-<w:footnotes xmlns:wpc="http://schemas.microsoft.com/office/word/2010/wordprocessingCanvas" xmlns:cx="http://schemas.microsoft.com/office/drawing/2014/chartex" xmlns:cx1="http://schemas.microsoft.com/office/drawing/2015/9/8/chartex" xmlns:cx2="http://schemas.microsoft.com/office/drawing/2015/10/21/chartex" xmlns:cx3="http://schemas.microsoft.com/office/drawing/2016/5/9/chartex" xmlns:cx4="http://schemas.microsoft.com/office/drawing/2016/5/10/chartex" xmlns:cx5="http://schemas.microsoft.com/office/drawing/2016/5/11/chartex" xmlns:cx6="http://schemas.microsoft.com/office/drawing/2016/5/12/chartex" xmlns:cx7="http://schemas.microsoft.com/office/drawing/2016/5/13/chartex" xmlns:cx8="http://schemas.microsoft.com/office/drawing/2016/5/14/chartex" xmlns:mc="http://schemas.openxmlformats.org/markup-compatibility/2006" xmlns:aink="http://schemas.microsoft.com/office/drawing/2016/ink" xmlns:am3d="http://schemas.microsoft.com/office/drawing/2017/model3d" xmlns:o="urn:schemas-microsoft-com:office:office" xmlns:oel="http://schemas.microsoft.com/office/2019/extlst" xmlns:r="http://schemas.openxmlformats.org/officeDocument/2006/relationships" xmlns:m="http://schemas.openxmlformats.org/officeDocument/2006/math" xmlns:v="urn:schemas-microsoft-com:vml" xmlns:wp14="http://schemas.microsoft.com/office/word/2010/wordprocessingDrawing" xmlns:wp="http://schemas.openxmlformats.org/drawingml/2006/wordprocessingDrawing" xmlns:w10="urn:schemas-microsoft-com:office:word" xmlns:w="http://schemas.openxmlformats.org/wordprocessingml/2006/main" xmlns:w14="http://schemas.microsoft.com/office/word/2010/wordml" xmlns:w15="http://schemas.microsoft.com/office/word/2012/wordml" xmlns:w16cex="http://schemas.microsoft.com/office/word/2018/wordml/cex" xmlns:w16cid="http://schemas.microsoft.com/office/word/2016/wordml/cid" xmlns:w16="http://schemas.microsoft.com/office/word/2018/wordml" xmlns:w16du="http://schemas.microsoft.com/office/word/2023/wordml/word16du" xmlns:w16sdtdh="http://schemas.microsoft.com/office/word/2020/wordml/sdtdatahash" xmlns:w16se="http://schemas.microsoft.com/office/word/2015/wordml/symex" xmlns:wpg="http://schemas.microsoft.com/office/word/2010/wordprocessingGroup" xmlns:wpi="http://schemas.microsoft.com/office/word/2010/wordprocessingInk" xmlns:wne="http://schemas.microsoft.com/office/word/2006/wordml" xmlns:wps="http://schemas.microsoft.com/office/word/2010/wordprocessingShape" mc:Ignorable="w14 w15 w16se w16cid w16 w16cex w16sdtdh wp14">
+<w:footnotes xmlns:wpc="http://schemas.microsoft.com/office/word/2010/wordprocessingCanvas" xmlns:cx="http://schemas.microsoft.com/office/drawing/2014/chartex" xmlns:cx1="http://schemas.microsoft.com/office/drawing/2015/9/8/chartex" xmlns:cx2="http://schemas.microsoft.com/office/drawing/2015/10/21/chartex" xmlns:cx3="http://schemas.microsoft.com/office/drawing/2016/5/9/chartex" xmlns:cx4="http://schemas.microsoft.com/office/drawing/2016/5/10/chartex" xmlns:cx5="http://schemas.microsoft.com/office/drawing/2016/5/11/chartex" xmlns:cx6="http://schemas.microsoft.com/office/drawing/2016/5/12/chartex" xmlns:cx7="http://schemas.microsoft.com/office/drawing/2016/5/13/chartex" xmlns:cx8="http://schemas.microsoft.com/office/drawing/2016/5/14/chartex" xmlns:mc="http://schemas.openxmlformats.org/markup-compatibility/2006" xmlns:aink="http://schemas.microsoft.com/office/drawing/2016/ink" xmlns:am3d="http://schemas.microsoft.com/office/drawing/2017/model3d" xmlns:o="urn:schemas-microsoft-com:office:office" xmlns:r="http://schemas.openxmlformats.org/officeDocument/2006/relationships" xmlns:m="http://schemas.openxmlformats.org/officeDocument/2006/math" xmlns:v="urn:schemas-microsoft-com:vml" xmlns:wp14="http://schemas.microsoft.com/office/word/2010/wordprocessingDrawing" xmlns:wp="http://schemas.openxmlformats.org/drawingml/2006/wordprocessingDrawing" xmlns:w10="urn:schemas-microsoft-com:office:word" xmlns:w="http://schemas.openxmlformats.org/wordprocessingml/2006/main" xmlns:w14="http://schemas.microsoft.com/office/word/2010/wordml" xmlns:w15="http://schemas.microsoft.com/office/word/2012/wordml" xmlns:w16cex="http://schemas.microsoft.com/office/word/2018/wordml/cex" xmlns:w16cid="http://schemas.microsoft.com/office/word/2016/wordml/cid" xmlns:w16="http://schemas.microsoft.com/office/word/2018/wordml" xmlns:w16sdtdh="http://schemas.microsoft.com/office/word/2020/wordml/sdtdatahash" xmlns:w16se="http://schemas.microsoft.com/office/word/2015/wordml/symex" xmlns:wpg="http://schemas.microsoft.com/office/word/2010/wordprocessingGroup" xmlns:wpi="http://schemas.microsoft.com/office/word/2010/wordprocessingInk" xmlns:wne="http://schemas.microsoft.com/office/word/2006/wordml" xmlns:wps="http://schemas.microsoft.com/office/word/2010/wordprocessingShape" mc:Ignorable="w14 w15 w16se w16cid w16 w16cex w16sdtdh wp14">
   <w:footnote w:type="separator" w:id="-1">
     <w:p>
       <w:pPr>
@@ -13737,7 +13697,7 @@
 </file>
 
 <file path=word/numbering.xml><?xml version="1.0" encoding="utf-8"?>
-<w:numbering xmlns:wpc="http://schemas.microsoft.com/office/word/2010/wordprocessingCanvas" xmlns:cx="http://schemas.microsoft.com/office/drawing/2014/chartex" xmlns:cx1="http://schemas.microsoft.com/office/drawing/2015/9/8/chartex" xmlns:cx2="http://schemas.microsoft.com/office/drawing/2015/10/21/chartex" xmlns:cx3="http://schemas.microsoft.com/office/drawing/2016/5/9/chartex" xmlns:cx4="http://schemas.microsoft.com/office/drawing/2016/5/10/chartex" xmlns:cx5="http://schemas.microsoft.com/office/drawing/2016/5/11/chartex" xmlns:cx6="http://schemas.microsoft.com/office/drawing/2016/5/12/chartex" xmlns:cx7="http://schemas.microsoft.com/office/drawing/2016/5/13/chartex" xmlns:cx8="http://schemas.microsoft.com/office/drawing/2016/5/14/chartex" xmlns:mc="http://schemas.openxmlformats.org/markup-compatibility/2006" xmlns:aink="http://schemas.microsoft.com/office/drawing/2016/ink" xmlns:am3d="http://schemas.microsoft.com/office/drawing/2017/model3d" xmlns:o="urn:schemas-microsoft-com:office:office" xmlns:oel="http://schemas.microsoft.com/office/2019/extlst" xmlns:r="http://schemas.openxmlformats.org/officeDocument/2006/relationships" xmlns:m="http://schemas.openxmlformats.org/officeDocument/2006/math" xmlns:v="urn:schemas-microsoft-com:vml" xmlns:wp14="http://schemas.microsoft.com/office/word/2010/wordprocessingDrawing" xmlns:wp="http://schemas.openxmlformats.org/drawingml/2006/wordprocessingDrawing" xmlns:w10="urn:schemas-microsoft-com:office:word" xmlns:w="http://schemas.openxmlformats.org/wordprocessingml/2006/main" xmlns:w14="http://schemas.microsoft.com/office/word/2010/wordml" xmlns:w15="http://schemas.microsoft.com/office/word/2012/wordml" xmlns:w16cex="http://schemas.microsoft.com/office/word/2018/wordml/cex" xmlns:w16cid="http://schemas.microsoft.com/office/word/2016/wordml/cid" xmlns:w16="http://schemas.microsoft.com/office/word/2018/wordml" xmlns:w16du="http://schemas.microsoft.com/office/word/2023/wordml/word16du" xmlns:w16sdtdh="http://schemas.microsoft.com/office/word/2020/wordml/sdtdatahash" xmlns:w16se="http://schemas.microsoft.com/office/word/2015/wordml/symex" xmlns:wpg="http://schemas.microsoft.com/office/word/2010/wordprocessingGroup" xmlns:wpi="http://schemas.microsoft.com/office/word/2010/wordprocessingInk" xmlns:wne="http://schemas.microsoft.com/office/word/2006/wordml" xmlns:wps="http://schemas.microsoft.com/office/word/2010/wordprocessingShape" mc:Ignorable="w14 w15 w16se w16cid w16 w16cex w16sdtdh wp14">
+<w:numbering xmlns:wpc="http://schemas.microsoft.com/office/word/2010/wordprocessingCanvas" xmlns:cx="http://schemas.microsoft.com/office/drawing/2014/chartex" xmlns:cx1="http://schemas.microsoft.com/office/drawing/2015/9/8/chartex" xmlns:cx2="http://schemas.microsoft.com/office/drawing/2015/10/21/chartex" xmlns:cx3="http://schemas.microsoft.com/office/drawing/2016/5/9/chartex" xmlns:cx4="http://schemas.microsoft.com/office/drawing/2016/5/10/chartex" xmlns:cx5="http://schemas.microsoft.com/office/drawing/2016/5/11/chartex" xmlns:cx6="http://schemas.microsoft.com/office/drawing/2016/5/12/chartex" xmlns:cx7="http://schemas.microsoft.com/office/drawing/2016/5/13/chartex" xmlns:cx8="http://schemas.microsoft.com/office/drawing/2016/5/14/chartex" xmlns:mc="http://schemas.openxmlformats.org/markup-compatibility/2006" xmlns:aink="http://schemas.microsoft.com/office/drawing/2016/ink" xmlns:am3d="http://schemas.microsoft.com/office/drawing/2017/model3d" xmlns:o="urn:schemas-microsoft-com:office:office" xmlns:r="http://schemas.openxmlformats.org/officeDocument/2006/relationships" xmlns:m="http://schemas.openxmlformats.org/officeDocument/2006/math" xmlns:v="urn:schemas-microsoft-com:vml" xmlns:wp14="http://schemas.microsoft.com/office/word/2010/wordprocessingDrawing" xmlns:wp="http://schemas.openxmlformats.org/drawingml/2006/wordprocessingDrawing" xmlns:w10="urn:schemas-microsoft-com:office:word" xmlns:w="http://schemas.openxmlformats.org/wordprocessingml/2006/main" xmlns:w14="http://schemas.microsoft.com/office/word/2010/wordml" xmlns:w15="http://schemas.microsoft.com/office/word/2012/wordml" xmlns:w16cex="http://schemas.microsoft.com/office/word/2018/wordml/cex" xmlns:w16cid="http://schemas.microsoft.com/office/word/2016/wordml/cid" xmlns:w16="http://schemas.microsoft.com/office/word/2018/wordml" xmlns:w16sdtdh="http://schemas.microsoft.com/office/word/2020/wordml/sdtdatahash" xmlns:w16se="http://schemas.microsoft.com/office/word/2015/wordml/symex" xmlns:wpg="http://schemas.microsoft.com/office/word/2010/wordprocessingGroup" xmlns:wpi="http://schemas.microsoft.com/office/word/2010/wordprocessingInk" xmlns:wne="http://schemas.microsoft.com/office/word/2006/wordml" xmlns:wps="http://schemas.microsoft.com/office/word/2010/wordprocessingShape" mc:Ignorable="w14 w15 w16se w16cid w16 w16cex w16sdtdh wp14">
   <w:abstractNum w:abstractNumId="0" w15:restartNumberingAfterBreak="0">
     <w:nsid w:val="04684585"/>
     <w:multiLevelType w:val="hybridMultilevel"/>
@@ -15246,52 +15206,52 @@
       </w:rPr>
     </w:lvl>
   </w:abstractNum>
-  <w:num w:numId="1" w16cid:durableId="1816750574">
+  <w:num w:numId="1">
     <w:abstractNumId w:val="8"/>
   </w:num>
-  <w:num w:numId="2" w16cid:durableId="1127092167">
+  <w:num w:numId="2">
     <w:abstractNumId w:val="4"/>
   </w:num>
-  <w:num w:numId="3" w16cid:durableId="1652441692">
+  <w:num w:numId="3">
     <w:abstractNumId w:val="6"/>
   </w:num>
-  <w:num w:numId="4" w16cid:durableId="814880017">
+  <w:num w:numId="4">
     <w:abstractNumId w:val="10"/>
   </w:num>
-  <w:num w:numId="5" w16cid:durableId="885870310">
+  <w:num w:numId="5">
     <w:abstractNumId w:val="15"/>
   </w:num>
-  <w:num w:numId="6" w16cid:durableId="157309987">
+  <w:num w:numId="6">
     <w:abstractNumId w:val="14"/>
   </w:num>
-  <w:num w:numId="7" w16cid:durableId="1523975861">
+  <w:num w:numId="7">
     <w:abstractNumId w:val="12"/>
   </w:num>
-  <w:num w:numId="8" w16cid:durableId="1814322555">
+  <w:num w:numId="8">
     <w:abstractNumId w:val="1"/>
   </w:num>
-  <w:num w:numId="9" w16cid:durableId="415444001">
+  <w:num w:numId="9">
     <w:abstractNumId w:val="9"/>
   </w:num>
-  <w:num w:numId="10" w16cid:durableId="41634274">
+  <w:num w:numId="10">
     <w:abstractNumId w:val="0"/>
   </w:num>
-  <w:num w:numId="11" w16cid:durableId="497767052">
+  <w:num w:numId="11">
     <w:abstractNumId w:val="5"/>
   </w:num>
-  <w:num w:numId="12" w16cid:durableId="162865482">
+  <w:num w:numId="12">
     <w:abstractNumId w:val="11"/>
   </w:num>
-  <w:num w:numId="13" w16cid:durableId="1492327724">
+  <w:num w:numId="13">
     <w:abstractNumId w:val="13"/>
   </w:num>
-  <w:num w:numId="14" w16cid:durableId="1951861897">
+  <w:num w:numId="14">
     <w:abstractNumId w:val="3"/>
   </w:num>
-  <w:num w:numId="15" w16cid:durableId="1414006641">
+  <w:num w:numId="15">
     <w:abstractNumId w:val="7"/>
   </w:num>
-  <w:num w:numId="16" w16cid:durableId="435949308">
+  <w:num w:numId="16">
     <w:abstractNumId w:val="2"/>
   </w:num>
 </w:numbering>
@@ -15704,11 +15664,11 @@
       <w:rFonts w:ascii="Times New Roman" w:hAnsi="Times New Roman"/>
     </w:rPr>
   </w:style>
-  <w:style w:type="paragraph" w:styleId="Ttulo1">
+  <w:style w:type="paragraph" w:styleId="Heading1">
     <w:name w:val="heading 1"/>
     <w:basedOn w:val="Normal"/>
     <w:next w:val="Normal"/>
-    <w:link w:val="Ttulo1Carter"/>
+    <w:link w:val="Heading1Char"/>
     <w:uiPriority w:val="9"/>
     <w:qFormat/>
     <w:rsid w:val="00621B5D"/>
@@ -15726,11 +15686,11 @@
       <w:szCs w:val="28"/>
     </w:rPr>
   </w:style>
-  <w:style w:type="paragraph" w:styleId="Ttulo2">
+  <w:style w:type="paragraph" w:styleId="Heading2">
     <w:name w:val="heading 2"/>
     <w:basedOn w:val="Normal"/>
     <w:next w:val="Normal"/>
-    <w:link w:val="Ttulo2Carter"/>
+    <w:link w:val="Heading2Char"/>
     <w:uiPriority w:val="9"/>
     <w:unhideWhenUsed/>
     <w:qFormat/>
@@ -15749,11 +15709,11 @@
       <w:szCs w:val="26"/>
     </w:rPr>
   </w:style>
-  <w:style w:type="paragraph" w:styleId="Ttulo3">
+  <w:style w:type="paragraph" w:styleId="Heading3">
     <w:name w:val="heading 3"/>
     <w:basedOn w:val="Normal"/>
     <w:next w:val="Normal"/>
-    <w:link w:val="Ttulo3Carter"/>
+    <w:link w:val="Heading3Char"/>
     <w:uiPriority w:val="9"/>
     <w:unhideWhenUsed/>
     <w:qFormat/>
@@ -15771,13 +15731,13 @@
       <w:sz w:val="26"/>
     </w:rPr>
   </w:style>
-  <w:style w:type="character" w:default="1" w:styleId="Tipodeletrapredefinidodopargrafo">
+  <w:style w:type="character" w:default="1" w:styleId="DefaultParagraphFont">
     <w:name w:val="Default Paragraph Font"/>
     <w:uiPriority w:val="1"/>
     <w:semiHidden/>
     <w:unhideWhenUsed/>
   </w:style>
-  <w:style w:type="table" w:default="1" w:styleId="Tabelanormal">
+  <w:style w:type="table" w:default="1" w:styleId="TableNormal">
     <w:name w:val="Normal Table"/>
     <w:uiPriority w:val="99"/>
     <w:semiHidden/>
@@ -15792,16 +15752,16 @@
       </w:tblCellMar>
     </w:tblPr>
   </w:style>
-  <w:style w:type="numbering" w:default="1" w:styleId="Semlista">
+  <w:style w:type="numbering" w:default="1" w:styleId="NoList">
     <w:name w:val="No List"/>
     <w:uiPriority w:val="99"/>
     <w:semiHidden/>
     <w:unhideWhenUsed/>
   </w:style>
-  <w:style w:type="paragraph" w:styleId="Textodebalo">
+  <w:style w:type="paragraph" w:styleId="BalloonText">
     <w:name w:val="Balloon Text"/>
     <w:basedOn w:val="Normal"/>
-    <w:link w:val="TextodebaloCarter"/>
+    <w:link w:val="BalloonTextChar"/>
     <w:uiPriority w:val="99"/>
     <w:semiHidden/>
     <w:unhideWhenUsed/>
@@ -15815,10 +15775,10 @@
       <w:szCs w:val="16"/>
     </w:rPr>
   </w:style>
-  <w:style w:type="character" w:customStyle="1" w:styleId="TextodebaloCarter">
-    <w:name w:val="Texto de balão Caráter"/>
-    <w:basedOn w:val="Tipodeletrapredefinidodopargrafo"/>
-    <w:link w:val="Textodebalo"/>
+  <w:style w:type="character" w:customStyle="1" w:styleId="BalloonTextChar">
+    <w:name w:val="Balloon Text Char"/>
+    <w:basedOn w:val="DefaultParagraphFont"/>
+    <w:link w:val="BalloonText"/>
     <w:uiPriority w:val="99"/>
     <w:semiHidden/>
     <w:rsid w:val="00F2321B"/>
@@ -15828,10 +15788,10 @@
       <w:szCs w:val="16"/>
     </w:rPr>
   </w:style>
-  <w:style w:type="character" w:customStyle="1" w:styleId="Ttulo1Carter">
-    <w:name w:val="Título 1 Caráter"/>
-    <w:basedOn w:val="Tipodeletrapredefinidodopargrafo"/>
-    <w:link w:val="Ttulo1"/>
+  <w:style w:type="character" w:customStyle="1" w:styleId="Heading1Char">
+    <w:name w:val="Heading 1 Char"/>
+    <w:basedOn w:val="DefaultParagraphFont"/>
+    <w:link w:val="Heading1"/>
     <w:uiPriority w:val="9"/>
     <w:rsid w:val="00621B5D"/>
     <w:rPr>
@@ -15842,10 +15802,10 @@
       <w:szCs w:val="28"/>
     </w:rPr>
   </w:style>
-  <w:style w:type="character" w:customStyle="1" w:styleId="Ttulo2Carter">
-    <w:name w:val="Título 2 Caráter"/>
-    <w:basedOn w:val="Tipodeletrapredefinidodopargrafo"/>
-    <w:link w:val="Ttulo2"/>
+  <w:style w:type="character" w:customStyle="1" w:styleId="Heading2Char">
+    <w:name w:val="Heading 2 Char"/>
+    <w:basedOn w:val="DefaultParagraphFont"/>
+    <w:link w:val="Heading2"/>
     <w:uiPriority w:val="9"/>
     <w:rsid w:val="008C51D6"/>
     <w:rPr>
@@ -15856,7 +15816,7 @@
       <w:szCs w:val="26"/>
     </w:rPr>
   </w:style>
-  <w:style w:type="paragraph" w:styleId="ndice1">
+  <w:style w:type="paragraph" w:styleId="TOC1">
     <w:name w:val="toc 1"/>
     <w:basedOn w:val="Normal"/>
     <w:next w:val="Normal"/>
@@ -15877,7 +15837,7 @@
       <w:szCs w:val="20"/>
     </w:rPr>
   </w:style>
-  <w:style w:type="paragraph" w:styleId="ndice2">
+  <w:style w:type="paragraph" w:styleId="TOC2">
     <w:name w:val="toc 2"/>
     <w:basedOn w:val="Normal"/>
     <w:next w:val="Normal"/>
@@ -15896,7 +15856,7 @@
       <w:szCs w:val="20"/>
     </w:rPr>
   </w:style>
-  <w:style w:type="paragraph" w:styleId="ndice3">
+  <w:style w:type="paragraph" w:styleId="TOC3">
     <w:name w:val="toc 3"/>
     <w:basedOn w:val="Normal"/>
     <w:next w:val="Normal"/>
@@ -15916,7 +15876,7 @@
       <w:szCs w:val="20"/>
     </w:rPr>
   </w:style>
-  <w:style w:type="paragraph" w:styleId="ndice4">
+  <w:style w:type="paragraph" w:styleId="TOC4">
     <w:name w:val="toc 4"/>
     <w:basedOn w:val="Normal"/>
     <w:next w:val="Normal"/>
@@ -15934,7 +15894,7 @@
       <w:szCs w:val="18"/>
     </w:rPr>
   </w:style>
-  <w:style w:type="paragraph" w:styleId="ndice5">
+  <w:style w:type="paragraph" w:styleId="TOC5">
     <w:name w:val="toc 5"/>
     <w:basedOn w:val="Normal"/>
     <w:next w:val="Normal"/>
@@ -15952,7 +15912,7 @@
       <w:szCs w:val="18"/>
     </w:rPr>
   </w:style>
-  <w:style w:type="paragraph" w:styleId="ndice6">
+  <w:style w:type="paragraph" w:styleId="TOC6">
     <w:name w:val="toc 6"/>
     <w:basedOn w:val="Normal"/>
     <w:next w:val="Normal"/>
@@ -15970,7 +15930,7 @@
       <w:szCs w:val="18"/>
     </w:rPr>
   </w:style>
-  <w:style w:type="paragraph" w:styleId="ndice7">
+  <w:style w:type="paragraph" w:styleId="TOC7">
     <w:name w:val="toc 7"/>
     <w:basedOn w:val="Normal"/>
     <w:next w:val="Normal"/>
@@ -15988,7 +15948,7 @@
       <w:szCs w:val="18"/>
     </w:rPr>
   </w:style>
-  <w:style w:type="paragraph" w:styleId="ndice8">
+  <w:style w:type="paragraph" w:styleId="TOC8">
     <w:name w:val="toc 8"/>
     <w:basedOn w:val="Normal"/>
     <w:next w:val="Normal"/>
@@ -16006,7 +15966,7 @@
       <w:szCs w:val="18"/>
     </w:rPr>
   </w:style>
-  <w:style w:type="paragraph" w:styleId="ndice9">
+  <w:style w:type="paragraph" w:styleId="TOC9">
     <w:name w:val="toc 9"/>
     <w:basedOn w:val="Normal"/>
     <w:next w:val="Normal"/>
@@ -16024,9 +15984,9 @@
       <w:szCs w:val="18"/>
     </w:rPr>
   </w:style>
-  <w:style w:type="character" w:styleId="Hiperligao">
+  <w:style w:type="character" w:styleId="Hyperlink">
     <w:name w:val="Hyperlink"/>
-    <w:basedOn w:val="Tipodeletrapredefinidodopargrafo"/>
+    <w:basedOn w:val="DefaultParagraphFont"/>
     <w:uiPriority w:val="99"/>
     <w:unhideWhenUsed/>
     <w:rsid w:val="000E496B"/>
@@ -16035,10 +15995,10 @@
       <w:u w:val="single"/>
     </w:rPr>
   </w:style>
-  <w:style w:type="character" w:customStyle="1" w:styleId="Ttulo3Carter">
-    <w:name w:val="Título 3 Caráter"/>
-    <w:basedOn w:val="Tipodeletrapredefinidodopargrafo"/>
-    <w:link w:val="Ttulo3"/>
+  <w:style w:type="character" w:customStyle="1" w:styleId="Heading3Char">
+    <w:name w:val="Heading 3 Char"/>
+    <w:basedOn w:val="DefaultParagraphFont"/>
+    <w:link w:val="Heading3"/>
     <w:uiPriority w:val="9"/>
     <w:rsid w:val="00621B5D"/>
     <w:rPr>
@@ -16048,7 +16008,7 @@
       <w:sz w:val="26"/>
     </w:rPr>
   </w:style>
-  <w:style w:type="paragraph" w:styleId="PargrafodaLista">
+  <w:style w:type="paragraph" w:styleId="ListParagraph">
     <w:name w:val="List Paragraph"/>
     <w:basedOn w:val="Normal"/>
     <w:uiPriority w:val="34"/>
@@ -16059,10 +16019,10 @@
       <w:contextualSpacing/>
     </w:pPr>
   </w:style>
-  <w:style w:type="paragraph" w:styleId="Cabealho">
+  <w:style w:type="paragraph" w:styleId="Header">
     <w:name w:val="header"/>
     <w:basedOn w:val="Normal"/>
-    <w:link w:val="CabealhoCarter"/>
+    <w:link w:val="HeaderChar"/>
     <w:uiPriority w:val="99"/>
     <w:unhideWhenUsed/>
     <w:rsid w:val="000614E1"/>
@@ -16074,20 +16034,20 @@
       <w:spacing w:line="240" w:lineRule="auto"/>
     </w:pPr>
   </w:style>
-  <w:style w:type="character" w:customStyle="1" w:styleId="CabealhoCarter">
-    <w:name w:val="Cabeçalho Caráter"/>
-    <w:basedOn w:val="Tipodeletrapredefinidodopargrafo"/>
-    <w:link w:val="Cabealho"/>
+  <w:style w:type="character" w:customStyle="1" w:styleId="HeaderChar">
+    <w:name w:val="Header Char"/>
+    <w:basedOn w:val="DefaultParagraphFont"/>
+    <w:link w:val="Header"/>
     <w:uiPriority w:val="99"/>
     <w:rsid w:val="000614E1"/>
     <w:rPr>
       <w:rFonts w:ascii="Times New Roman" w:hAnsi="Times New Roman"/>
     </w:rPr>
   </w:style>
-  <w:style w:type="paragraph" w:styleId="Rodap">
+  <w:style w:type="paragraph" w:styleId="Footer">
     <w:name w:val="footer"/>
     <w:basedOn w:val="Normal"/>
-    <w:link w:val="RodapCarter"/>
+    <w:link w:val="FooterChar"/>
     <w:uiPriority w:val="99"/>
     <w:unhideWhenUsed/>
     <w:rsid w:val="000614E1"/>
@@ -16099,17 +16059,17 @@
       <w:spacing w:line="240" w:lineRule="auto"/>
     </w:pPr>
   </w:style>
-  <w:style w:type="character" w:customStyle="1" w:styleId="RodapCarter">
-    <w:name w:val="Rodapé Caráter"/>
-    <w:basedOn w:val="Tipodeletrapredefinidodopargrafo"/>
-    <w:link w:val="Rodap"/>
+  <w:style w:type="character" w:customStyle="1" w:styleId="FooterChar">
+    <w:name w:val="Footer Char"/>
+    <w:basedOn w:val="DefaultParagraphFont"/>
+    <w:link w:val="Footer"/>
     <w:uiPriority w:val="99"/>
     <w:rsid w:val="000614E1"/>
     <w:rPr>
       <w:rFonts w:ascii="Times New Roman" w:hAnsi="Times New Roman"/>
     </w:rPr>
   </w:style>
-  <w:style w:type="paragraph" w:styleId="Legenda">
+  <w:style w:type="paragraph" w:styleId="Caption">
     <w:name w:val="caption"/>
     <w:basedOn w:val="Normal"/>
     <w:next w:val="Normal"/>
@@ -16128,7 +16088,7 @@
       <w:szCs w:val="18"/>
     </w:rPr>
   </w:style>
-  <w:style w:type="paragraph" w:styleId="ndicedeilustraes">
+  <w:style w:type="paragraph" w:styleId="TableofFigures">
     <w:name w:val="table of figures"/>
     <w:basedOn w:val="Normal"/>
     <w:next w:val="Normal"/>
@@ -16136,9 +16096,9 @@
     <w:unhideWhenUsed/>
     <w:rsid w:val="00C34F51"/>
   </w:style>
-  <w:style w:type="table" w:styleId="TabelacomGrelha">
+  <w:style w:type="table" w:styleId="TableGrid">
     <w:name w:val="Table Grid"/>
-    <w:basedOn w:val="Tabelanormal"/>
+    <w:basedOn w:val="TableNormal"/>
     <w:uiPriority w:val="59"/>
     <w:rsid w:val="006C3103"/>
     <w:pPr>
@@ -16155,9 +16115,9 @@
       </w:tblBorders>
     </w:tblPr>
   </w:style>
-  <w:style w:type="character" w:styleId="TextodoMarcadordePosio">
+  <w:style w:type="character" w:styleId="PlaceholderText">
     <w:name w:val="Placeholder Text"/>
-    <w:basedOn w:val="Tipodeletrapredefinidodopargrafo"/>
+    <w:basedOn w:val="DefaultParagraphFont"/>
     <w:uiPriority w:val="99"/>
     <w:semiHidden/>
     <w:rsid w:val="00471590"/>
@@ -16165,10 +16125,10 @@
       <w:color w:val="808080"/>
     </w:rPr>
   </w:style>
-  <w:style w:type="paragraph" w:styleId="Textodenotaderodap">
+  <w:style w:type="paragraph" w:styleId="FootnoteText">
     <w:name w:val="footnote text"/>
     <w:basedOn w:val="Normal"/>
-    <w:link w:val="TextodenotaderodapCarter"/>
+    <w:link w:val="FootnoteTextChar"/>
     <w:uiPriority w:val="99"/>
     <w:semiHidden/>
     <w:unhideWhenUsed/>
@@ -16181,10 +16141,10 @@
       <w:szCs w:val="20"/>
     </w:rPr>
   </w:style>
-  <w:style w:type="character" w:customStyle="1" w:styleId="TextodenotaderodapCarter">
-    <w:name w:val="Texto de nota de rodapé Caráter"/>
-    <w:basedOn w:val="Tipodeletrapredefinidodopargrafo"/>
-    <w:link w:val="Textodenotaderodap"/>
+  <w:style w:type="character" w:customStyle="1" w:styleId="FootnoteTextChar">
+    <w:name w:val="Footnote Text Char"/>
+    <w:basedOn w:val="DefaultParagraphFont"/>
+    <w:link w:val="FootnoteText"/>
     <w:uiPriority w:val="99"/>
     <w:semiHidden/>
     <w:rsid w:val="00B27A71"/>
@@ -16194,9 +16154,9 @@
       <w:szCs w:val="20"/>
     </w:rPr>
   </w:style>
-  <w:style w:type="character" w:styleId="Refdenotaderodap">
+  <w:style w:type="character" w:styleId="FootnoteReference">
     <w:name w:val="footnote reference"/>
-    <w:basedOn w:val="Tipodeletrapredefinidodopargrafo"/>
+    <w:basedOn w:val="DefaultParagraphFont"/>
     <w:uiPriority w:val="99"/>
     <w:semiHidden/>
     <w:unhideWhenUsed/>
@@ -16205,7 +16165,7 @@
       <w:vertAlign w:val="superscript"/>
     </w:rPr>
   </w:style>
-  <w:style w:type="paragraph" w:styleId="Bibliografia">
+  <w:style w:type="paragraph" w:styleId="Bibliography">
     <w:name w:val="Bibliography"/>
     <w:basedOn w:val="Normal"/>
     <w:next w:val="Normal"/>
@@ -16213,9 +16173,9 @@
     <w:unhideWhenUsed/>
     <w:rsid w:val="00AD7B7C"/>
   </w:style>
-  <w:style w:type="paragraph" w:styleId="Cabealhodondice">
+  <w:style w:type="paragraph" w:styleId="TOCHeading">
     <w:name w:val="TOC Heading"/>
-    <w:basedOn w:val="Ttulo1"/>
+    <w:basedOn w:val="Heading1"/>
     <w:next w:val="Normal"/>
     <w:uiPriority w:val="39"/>
     <w:unhideWhenUsed/>
@@ -16236,9 +16196,9 @@
       <w:lang w:eastAsia="pt-PT"/>
     </w:rPr>
   </w:style>
-  <w:style w:type="table" w:styleId="TabeladeGrelha4">
+  <w:style w:type="table" w:styleId="GridTable4">
     <w:name w:val="Grid Table 4"/>
-    <w:basedOn w:val="Tabelanormal"/>
+    <w:basedOn w:val="TableNormal"/>
     <w:uiPriority w:val="49"/>
     <w:rsid w:val="00A01A65"/>
     <w:pPr>
@@ -16312,9 +16272,9 @@
       </w:tcPr>
     </w:tblStylePr>
   </w:style>
-  <w:style w:type="character" w:styleId="MenoNoResolvida">
+  <w:style w:type="character" w:styleId="UnresolvedMention">
     <w:name w:val="Unresolved Mention"/>
-    <w:basedOn w:val="Tipodeletrapredefinidodopargrafo"/>
+    <w:basedOn w:val="DefaultParagraphFont"/>
     <w:uiPriority w:val="99"/>
     <w:semiHidden/>
     <w:unhideWhenUsed/>
@@ -16324,9 +16284,9 @@
       <w:shd w:val="clear" w:color="auto" w:fill="E1DFDD"/>
     </w:rPr>
   </w:style>
-  <w:style w:type="character" w:styleId="Hiperligaovisitada">
+  <w:style w:type="character" w:styleId="FollowedHyperlink">
     <w:name w:val="FollowedHyperlink"/>
-    <w:basedOn w:val="Tipodeletrapredefinidodopargrafo"/>
+    <w:basedOn w:val="DefaultParagraphFont"/>
     <w:uiPriority w:val="99"/>
     <w:semiHidden/>
     <w:unhideWhenUsed/>

</xml_diff>